<commit_message>
File con TUTTI i Riferimenti al codice trovato al di fuori del materiale delle lezioni e adattato nel progetto.
</commit_message>
<xml_diff>
--- a/__EXTRA__/Riferimenti al codice trovato al di fuori del materiale delle lezioni e adattato.docx
+++ b/__EXTRA__/Riferimenti al codice trovato al di fuori del materiale delle lezioni e adattato.docx
@@ -608,15 +608,27 @@
         </w:rPr>
         <w:t xml:space="preserve"> (utilizzando il </w:t>
       </w:r>
-      <w:r>
-        <w:rPr>
-          <w:i/>
-          <w:iCs/>
-          <w:sz w:val="20"/>
-          <w:szCs w:val="20"/>
-          <w:lang w:val="it-IT"/>
-        </w:rPr>
-        <w:t>MediaType “application/octet-stream”</w:t>
+      <w:proofErr w:type="spellStart"/>
+      <w:r>
+        <w:rPr>
+          <w:i/>
+          <w:iCs/>
+          <w:sz w:val="20"/>
+          <w:szCs w:val="20"/>
+          <w:lang w:val="it-IT"/>
+        </w:rPr>
+        <w:t>MediaType</w:t>
+      </w:r>
+      <w:proofErr w:type="spellEnd"/>
+      <w:r>
+        <w:rPr>
+          <w:i/>
+          <w:iCs/>
+          <w:sz w:val="20"/>
+          <w:szCs w:val="20"/>
+          <w:lang w:val="it-IT"/>
+        </w:rPr>
+        <w:t xml:space="preserve"> “application/octet-stream”</w:t>
       </w:r>
       <w:r>
         <w:rPr>
@@ -759,8 +771,8 @@
         <w:r>
           <w:rPr>
             <w:rStyle w:val="Collegamentoipertestuale"/>
-            <w:sz w:val="18"/>
-            <w:szCs w:val="18"/>
+            <w:sz w:val="20"/>
+            <w:szCs w:val="20"/>
             <w:lang w:val="it-IT"/>
           </w:rPr>
           <w:t>https://stackoverflow.com/a/29227044</w:t>
@@ -891,14 +903,6 @@
           <w:lang w:val="it-IT"/>
         </w:rPr>
       </w:pPr>
-      <w:r>
-        <w:rPr>
-          <w:sz w:val="20"/>
-          <w:szCs w:val="20"/>
-          <w:lang w:val="it-IT"/>
-        </w:rPr>
-        <w:t xml:space="preserve">Utilizzo di </w:t>
-      </w:r>
       <w:proofErr w:type="spellStart"/>
       <w:r>
         <w:rPr>
@@ -908,7 +912,7 @@
           <w:szCs w:val="20"/>
           <w:lang w:val="it-IT"/>
         </w:rPr>
-        <w:t>reflection</w:t>
+        <w:t>Wrapper</w:t>
       </w:r>
       <w:proofErr w:type="spellEnd"/>
       <w:r>
@@ -917,15 +921,27 @@
           <w:szCs w:val="20"/>
           <w:lang w:val="it-IT"/>
         </w:rPr>
-        <w:t xml:space="preserve">: </w:t>
-      </w:r>
-      <w:r>
-        <w:rPr>
-          <w:sz w:val="20"/>
-          <w:szCs w:val="20"/>
-          <w:lang w:val="it-IT"/>
-        </w:rPr>
-        <w:tab/>
+        <w:t xml:space="preserve"> per </w:t>
+      </w:r>
+      <w:proofErr w:type="spellStart"/>
+      <w:r>
+        <w:rPr>
+          <w:i/>
+          <w:iCs/>
+          <w:sz w:val="20"/>
+          <w:szCs w:val="20"/>
+          <w:lang w:val="it-IT"/>
+        </w:rPr>
+        <w:t>HttpServletRequest</w:t>
+      </w:r>
+      <w:proofErr w:type="spellEnd"/>
+      <w:r>
+        <w:rPr>
+          <w:sz w:val="20"/>
+          <w:szCs w:val="20"/>
+          <w:lang w:val="it-IT"/>
+        </w:rPr>
+        <w:t>:</w:t>
       </w:r>
       <w:r>
         <w:rPr>
@@ -960,120 +976,6 @@
         <w:tab/>
       </w:r>
       <w:hyperlink r:id="rId13" w:history="1">
-        <w:r>
-          <w:rPr>
-            <w:rStyle w:val="Collegamentoipertestuale"/>
-            <w:sz w:val="20"/>
-            <w:szCs w:val="20"/>
-            <w:lang w:val="it-IT"/>
-          </w:rPr>
-          <w:t>https://stackoverflow.com/a/18146676</w:t>
-        </w:r>
-      </w:hyperlink>
-      <w:r>
-        <w:rPr>
-          <w:sz w:val="20"/>
-          <w:szCs w:val="20"/>
-          <w:lang w:val="it-IT"/>
-        </w:rPr>
-        <w:br/>
-        <w:t>(per clonare istanze di classi astratte)</w:t>
-      </w:r>
-      <w:r>
-        <w:rPr>
-          <w:sz w:val="20"/>
-          <w:szCs w:val="20"/>
-          <w:lang w:val="it-IT"/>
-        </w:rPr>
-        <w:tab/>
-      </w:r>
-    </w:p>
-    <w:p>
-      <w:pPr>
-        <w:pStyle w:val="Paragrafoelenco"/>
-        <w:numPr>
-          <w:ilvl w:val="0"/>
-          <w:numId w:val="1"/>
-        </w:numPr>
-        <w:rPr>
-          <w:sz w:val="20"/>
-          <w:szCs w:val="20"/>
-          <w:lang w:val="it-IT"/>
-        </w:rPr>
-      </w:pPr>
-      <w:proofErr w:type="spellStart"/>
-      <w:r>
-        <w:rPr>
-          <w:i/>
-          <w:iCs/>
-          <w:sz w:val="20"/>
-          <w:szCs w:val="20"/>
-          <w:lang w:val="it-IT"/>
-        </w:rPr>
-        <w:t>Wrapper</w:t>
-      </w:r>
-      <w:proofErr w:type="spellEnd"/>
-      <w:r>
-        <w:rPr>
-          <w:sz w:val="20"/>
-          <w:szCs w:val="20"/>
-          <w:lang w:val="it-IT"/>
-        </w:rPr>
-        <w:t xml:space="preserve"> per </w:t>
-      </w:r>
-      <w:proofErr w:type="spellStart"/>
-      <w:r>
-        <w:rPr>
-          <w:i/>
-          <w:iCs/>
-          <w:sz w:val="20"/>
-          <w:szCs w:val="20"/>
-          <w:lang w:val="it-IT"/>
-        </w:rPr>
-        <w:t>HttpServletRequest</w:t>
-      </w:r>
-      <w:proofErr w:type="spellEnd"/>
-      <w:r>
-        <w:rPr>
-          <w:sz w:val="20"/>
-          <w:szCs w:val="20"/>
-          <w:lang w:val="it-IT"/>
-        </w:rPr>
-        <w:t>:</w:t>
-      </w:r>
-      <w:r>
-        <w:rPr>
-          <w:sz w:val="20"/>
-          <w:szCs w:val="20"/>
-          <w:lang w:val="it-IT"/>
-        </w:rPr>
-        <w:tab/>
-      </w:r>
-      <w:r>
-        <w:rPr>
-          <w:sz w:val="20"/>
-          <w:szCs w:val="20"/>
-          <w:lang w:val="it-IT"/>
-        </w:rPr>
-        <w:tab/>
-      </w:r>
-      <w:r>
-        <w:rPr>
-          <w:sz w:val="20"/>
-          <w:szCs w:val="20"/>
-          <w:lang w:val="it-IT"/>
-        </w:rPr>
-        <w:tab/>
-      </w:r>
-      <w:r>
-        <w:rPr>
-          <w:sz w:val="20"/>
-          <w:szCs w:val="20"/>
-          <w:lang w:val="it-IT"/>
-        </w:rPr>
-        <w:tab/>
-      </w:r>
-      <w:hyperlink r:id="rId14" w:history="1">
         <w:r>
           <w:rPr>
             <w:rStyle w:val="Collegamentoipertestuale"/>
@@ -1179,18 +1081,7 @@
           <w:szCs w:val="20"/>
           <w:lang w:val="it-IT"/>
         </w:rPr>
-        <w:t>(</w:t>
-      </w:r>
-      <w:proofErr w:type="gramStart"/>
-      <w:r>
-        <w:rPr>
-          <w:i/>
-          <w:iCs/>
-          <w:sz w:val="20"/>
-          <w:szCs w:val="20"/>
-          <w:lang w:val="it-IT"/>
-        </w:rPr>
-        <w:t>)</w:t>
+        <w:t>()</w:t>
       </w:r>
       <w:r>
         <w:rPr>
@@ -1200,7 +1091,6 @@
         </w:rPr>
         <w:t xml:space="preserve"> )</w:t>
       </w:r>
-      <w:proofErr w:type="gramEnd"/>
     </w:p>
     <w:p>
       <w:pPr>
@@ -1275,7 +1165,7 @@
         </w:rPr>
         <w:tab/>
       </w:r>
-      <w:hyperlink r:id="rId15" w:history="1">
+      <w:hyperlink r:id="rId14" w:anchor="detecting_the_application_runtime_environment" w:history="1">
         <w:r>
           <w:rPr>
             <w:rStyle w:val="Collegamentoipertestuale"/>
@@ -1371,7 +1261,7 @@
         </w:rPr>
         <w:tab/>
       </w:r>
-      <w:hyperlink r:id="rId16" w:history="1">
+      <w:hyperlink r:id="rId15" w:history="1">
         <w:r>
           <w:rPr>
             <w:rStyle w:val="Collegamentoipertestuale"/>
@@ -1422,15 +1312,27 @@
         </w:rPr>
         <w:t xml:space="preserve">per eseguire </w:t>
       </w:r>
-      <w:r>
-        <w:rPr>
-          <w:i/>
-          <w:iCs/>
-          <w:sz w:val="20"/>
-          <w:szCs w:val="20"/>
-          <w:lang w:val="it-IT"/>
-        </w:rPr>
-        <w:t xml:space="preserve">npm </w:t>
+      <w:proofErr w:type="spellStart"/>
+      <w:r>
+        <w:rPr>
+          <w:i/>
+          <w:iCs/>
+          <w:sz w:val="20"/>
+          <w:szCs w:val="20"/>
+          <w:lang w:val="it-IT"/>
+        </w:rPr>
+        <w:t>npm</w:t>
+      </w:r>
+      <w:proofErr w:type="spellEnd"/>
+      <w:r>
+        <w:rPr>
+          <w:i/>
+          <w:iCs/>
+          <w:sz w:val="20"/>
+          <w:szCs w:val="20"/>
+          <w:lang w:val="it-IT"/>
+        </w:rPr>
+        <w:t xml:space="preserve"> </w:t>
       </w:r>
       <w:r>
         <w:rPr>
@@ -1460,7 +1362,7 @@
         </w:rPr>
         <w:tab/>
       </w:r>
-      <w:hyperlink r:id="rId17" w:history="1">
+      <w:hyperlink r:id="rId16" w:history="1">
         <w:r>
           <w:rPr>
             <w:rStyle w:val="Collegamentoipertestuale"/>
@@ -1535,7 +1437,7 @@
         </w:rPr>
         <w:tab/>
       </w:r>
-      <w:hyperlink r:id="rId18" w:history="1">
+      <w:hyperlink r:id="rId17" w:history="1">
         <w:r>
           <w:rPr>
             <w:rStyle w:val="Collegamentoipertestuale"/>
@@ -1630,7 +1532,7 @@
         </w:rPr>
         <w:tab/>
       </w:r>
-      <w:hyperlink r:id="rId19" w:history="1">
+      <w:hyperlink r:id="rId18" w:anchor="show" w:history="1">
         <w:r>
           <w:rPr>
             <w:rStyle w:val="Collegamentoipertestuale"/>
@@ -1687,7 +1589,7 @@
         </w:rPr>
         <w:tab/>
       </w:r>
-      <w:hyperlink r:id="rId20" w:history="1">
+      <w:hyperlink r:id="rId19" w:anchor="secure-urls" w:history="1">
         <w:r>
           <w:rPr>
             <w:rStyle w:val="Collegamentoipertestuale"/>
@@ -1723,7 +1625,6 @@
         <w:t xml:space="preserve">Utilizzo del file </w:t>
       </w:r>
       <w:proofErr w:type="spellStart"/>
-      <w:proofErr w:type="gramStart"/>
       <w:r>
         <w:rPr>
           <w:i/>
@@ -1735,7 +1636,6 @@
         <w:t>index.yaml</w:t>
       </w:r>
       <w:proofErr w:type="spellEnd"/>
-      <w:proofErr w:type="gramEnd"/>
       <w:r>
         <w:rPr>
           <w:i/>
@@ -1794,7 +1694,7 @@
         </w:rPr>
         <w:tab/>
       </w:r>
-      <w:hyperlink r:id="rId21" w:history="1">
+      <w:hyperlink r:id="rId20" w:history="1">
         <w:r>
           <w:rPr>
             <w:rStyle w:val="Collegamentoipertestuale"/>
@@ -1905,7 +1805,7 @@
         </w:rPr>
         <w:tab/>
       </w:r>
-      <w:hyperlink r:id="rId22" w:history="1">
+      <w:hyperlink r:id="rId21" w:history="1">
         <w:r>
           <w:rPr>
             <w:rStyle w:val="Collegamentoipertestuale"/>
@@ -1961,25 +1861,14 @@
         </w:rPr>
         <w:t xml:space="preserve"> a </w:t>
       </w:r>
-      <w:proofErr w:type="gramStart"/>
-      <w:r>
-        <w:rPr>
-          <w:i/>
-          <w:iCs/>
-          <w:sz w:val="20"/>
-          <w:szCs w:val="20"/>
-        </w:rPr>
-        <w:t>byte[</w:t>
-      </w:r>
-      <w:proofErr w:type="gramEnd"/>
-      <w:r>
-        <w:rPr>
-          <w:i/>
-          <w:iCs/>
-          <w:sz w:val="20"/>
-          <w:szCs w:val="20"/>
-        </w:rPr>
-        <w:t>]</w:t>
+      <w:r>
+        <w:rPr>
+          <w:i/>
+          <w:iCs/>
+          <w:sz w:val="20"/>
+          <w:szCs w:val="20"/>
+        </w:rPr>
+        <w:t>byte[]</w:t>
       </w:r>
       <w:r>
         <w:rPr>
@@ -2002,7 +1891,7 @@
         </w:rPr>
         <w:tab/>
       </w:r>
-      <w:hyperlink r:id="rId23" w:history="1">
+      <w:hyperlink r:id="rId22" w:history="1">
         <w:r>
           <w:rPr>
             <w:rStyle w:val="Collegamentoipertestuale"/>
@@ -2061,7 +1950,7 @@
         </w:rPr>
         <w:tab/>
       </w:r>
-      <w:hyperlink r:id="rId24" w:history="1">
+      <w:hyperlink r:id="rId23" w:history="1">
         <w:r>
           <w:rPr>
             <w:rStyle w:val="Collegamentoipertestuale"/>
@@ -2086,8 +1975,6 @@
       <w:pPr>
         <w:pStyle w:val="Titolo2"/>
         <w:rPr>
-          <w:i/>
-          <w:iCs/>
           <w:sz w:val="24"/>
           <w:szCs w:val="24"/>
           <w:lang w:val="it-IT"/>
@@ -2101,6 +1988,7 @@
         </w:rPr>
         <w:t xml:space="preserve">Riferimenti per l’applicazione </w:t>
       </w:r>
+      <w:proofErr w:type="spellStart"/>
       <w:r>
         <w:rPr>
           <w:i/>
@@ -2111,6 +1999,1236 @@
         </w:rPr>
         <w:t>Vue</w:t>
       </w:r>
+      <w:proofErr w:type="spellEnd"/>
+      <w:r>
+        <w:rPr>
+          <w:sz w:val="24"/>
+          <w:szCs w:val="24"/>
+          <w:lang w:val="it-IT"/>
+        </w:rPr>
+        <w:t xml:space="preserve"> ed il codice </w:t>
+      </w:r>
+      <w:r>
+        <w:rPr>
+          <w:i/>
+          <w:iCs/>
+          <w:sz w:val="24"/>
+          <w:szCs w:val="24"/>
+          <w:lang w:val="it-IT"/>
+        </w:rPr>
+        <w:t>JavaScript</w:t>
+      </w:r>
+    </w:p>
+    <w:p>
+      <w:pPr>
+        <w:pStyle w:val="Paragrafoelenco"/>
+        <w:numPr>
+          <w:ilvl w:val="0"/>
+          <w:numId w:val="1"/>
+        </w:numPr>
+        <w:rPr>
+          <w:sz w:val="20"/>
+          <w:szCs w:val="20"/>
+          <w:lang w:val="it-IT"/>
+        </w:rPr>
+      </w:pPr>
+      <w:r>
+        <w:rPr>
+          <w:sz w:val="20"/>
+          <w:szCs w:val="20"/>
+          <w:lang w:val="it-IT"/>
+        </w:rPr>
+        <w:t xml:space="preserve">Configurazione di </w:t>
+      </w:r>
+      <w:proofErr w:type="spellStart"/>
+      <w:r>
+        <w:rPr>
+          <w:i/>
+          <w:iCs/>
+          <w:sz w:val="20"/>
+          <w:szCs w:val="20"/>
+          <w:lang w:val="it-IT"/>
+        </w:rPr>
+        <w:t>axios</w:t>
+      </w:r>
+      <w:proofErr w:type="spellEnd"/>
+      <w:r>
+        <w:rPr>
+          <w:sz w:val="20"/>
+          <w:szCs w:val="20"/>
+          <w:lang w:val="it-IT"/>
+        </w:rPr>
+        <w:t xml:space="preserve"> per invio di Cookie e credenziali</w:t>
+      </w:r>
+      <w:r>
+        <w:rPr>
+          <w:sz w:val="20"/>
+          <w:szCs w:val="20"/>
+          <w:lang w:val="it-IT"/>
+        </w:rPr>
+        <w:tab/>
+      </w:r>
+      <w:hyperlink r:id="rId24" w:history="1">
+        <w:r>
+          <w:rPr>
+            <w:rStyle w:val="Collegamentoipertestuale"/>
+            <w:sz w:val="20"/>
+            <w:szCs w:val="20"/>
+            <w:lang w:val="it-IT"/>
+          </w:rPr>
+          <w:t>https://stackoverflow.com/a/55643460</w:t>
+        </w:r>
+      </w:hyperlink>
+    </w:p>
+    <w:p>
+      <w:pPr>
+        <w:pStyle w:val="Paragrafoelenco"/>
+        <w:numPr>
+          <w:ilvl w:val="0"/>
+          <w:numId w:val="1"/>
+        </w:numPr>
+        <w:rPr>
+          <w:sz w:val="20"/>
+          <w:szCs w:val="20"/>
+          <w:lang w:val="it-IT"/>
+        </w:rPr>
+      </w:pPr>
+      <w:r>
+        <w:rPr>
+          <w:sz w:val="20"/>
+          <w:szCs w:val="20"/>
+          <w:lang w:val="it-IT"/>
+        </w:rPr>
+        <w:t xml:space="preserve">Utilizzo di </w:t>
+      </w:r>
+      <w:proofErr w:type="spellStart"/>
+      <w:r>
+        <w:rPr>
+          <w:i/>
+          <w:iCs/>
+          <w:sz w:val="20"/>
+          <w:szCs w:val="20"/>
+          <w:lang w:val="it-IT"/>
+        </w:rPr>
+        <w:t>sweetalert</w:t>
+      </w:r>
+      <w:proofErr w:type="spellEnd"/>
+      <w:r>
+        <w:rPr>
+          <w:sz w:val="20"/>
+          <w:szCs w:val="20"/>
+          <w:lang w:val="it-IT"/>
+        </w:rPr>
+        <w:t xml:space="preserve"> per </w:t>
+      </w:r>
+      <w:proofErr w:type="spellStart"/>
+      <w:r>
+        <w:rPr>
+          <w:i/>
+          <w:iCs/>
+          <w:sz w:val="20"/>
+          <w:szCs w:val="20"/>
+          <w:lang w:val="it-IT"/>
+        </w:rPr>
+        <w:t>alert</w:t>
+      </w:r>
+      <w:proofErr w:type="spellEnd"/>
+      <w:r>
+        <w:rPr>
+          <w:sz w:val="20"/>
+          <w:szCs w:val="20"/>
+          <w:lang w:val="it-IT"/>
+        </w:rPr>
+        <w:t xml:space="preserve"> personalizzati</w:t>
+      </w:r>
+      <w:r>
+        <w:rPr>
+          <w:sz w:val="20"/>
+          <w:szCs w:val="20"/>
+          <w:lang w:val="it-IT"/>
+        </w:rPr>
+        <w:tab/>
+      </w:r>
+      <w:r>
+        <w:rPr>
+          <w:sz w:val="20"/>
+          <w:szCs w:val="20"/>
+          <w:lang w:val="it-IT"/>
+        </w:rPr>
+        <w:tab/>
+      </w:r>
+      <w:hyperlink r:id="rId25" w:history="1">
+        <w:r>
+          <w:rPr>
+            <w:rStyle w:val="Collegamentoipertestuale"/>
+            <w:sz w:val="20"/>
+            <w:szCs w:val="20"/>
+            <w:lang w:val="it-IT"/>
+          </w:rPr>
+          <w:t>https://sweetalert.js.org/guides/</w:t>
+        </w:r>
+      </w:hyperlink>
+    </w:p>
+    <w:p>
+      <w:pPr>
+        <w:pStyle w:val="Paragrafoelenco"/>
+        <w:numPr>
+          <w:ilvl w:val="0"/>
+          <w:numId w:val="1"/>
+        </w:numPr>
+        <w:rPr>
+          <w:sz w:val="20"/>
+          <w:szCs w:val="20"/>
+          <w:lang w:val="it-IT"/>
+        </w:rPr>
+      </w:pPr>
+      <w:r>
+        <w:rPr>
+          <w:sz w:val="20"/>
+          <w:szCs w:val="20"/>
+          <w:lang w:val="it-IT"/>
+        </w:rPr>
+        <w:t xml:space="preserve">Utilizzo di </w:t>
+      </w:r>
+      <w:proofErr w:type="spellStart"/>
+      <w:r>
+        <w:rPr>
+          <w:i/>
+          <w:iCs/>
+          <w:sz w:val="20"/>
+          <w:szCs w:val="20"/>
+          <w:lang w:val="it-IT"/>
+        </w:rPr>
+        <w:t>checkbox</w:t>
+      </w:r>
+      <w:proofErr w:type="spellEnd"/>
+      <w:r>
+        <w:rPr>
+          <w:sz w:val="20"/>
+          <w:szCs w:val="20"/>
+          <w:lang w:val="it-IT"/>
+        </w:rPr>
+        <w:t xml:space="preserve"> in </w:t>
+      </w:r>
+      <w:proofErr w:type="spellStart"/>
+      <w:r>
+        <w:rPr>
+          <w:i/>
+          <w:iCs/>
+          <w:sz w:val="20"/>
+          <w:szCs w:val="20"/>
+          <w:lang w:val="it-IT"/>
+        </w:rPr>
+        <w:t>Vue</w:t>
+      </w:r>
+      <w:proofErr w:type="spellEnd"/>
+      <w:r>
+        <w:rPr>
+          <w:sz w:val="20"/>
+          <w:szCs w:val="20"/>
+          <w:lang w:val="it-IT"/>
+        </w:rPr>
+        <w:tab/>
+      </w:r>
+      <w:r>
+        <w:rPr>
+          <w:sz w:val="20"/>
+          <w:szCs w:val="20"/>
+          <w:lang w:val="it-IT"/>
+        </w:rPr>
+        <w:tab/>
+      </w:r>
+      <w:r>
+        <w:rPr>
+          <w:sz w:val="20"/>
+          <w:szCs w:val="20"/>
+          <w:lang w:val="it-IT"/>
+        </w:rPr>
+        <w:tab/>
+      </w:r>
+      <w:r>
+        <w:rPr>
+          <w:sz w:val="20"/>
+          <w:szCs w:val="20"/>
+          <w:lang w:val="it-IT"/>
+        </w:rPr>
+        <w:tab/>
+      </w:r>
+      <w:r>
+        <w:rPr>
+          <w:sz w:val="20"/>
+          <w:szCs w:val="20"/>
+          <w:lang w:val="it-IT"/>
+        </w:rPr>
+        <w:tab/>
+      </w:r>
+      <w:hyperlink r:id="rId26" w:history="1">
+        <w:r>
+          <w:rPr>
+            <w:rStyle w:val="Collegamentoipertestuale"/>
+            <w:sz w:val="20"/>
+            <w:szCs w:val="20"/>
+            <w:lang w:val="it-IT"/>
+          </w:rPr>
+          <w:t>https://stackoverflow.com/a/41001483</w:t>
+        </w:r>
+      </w:hyperlink>
+    </w:p>
+    <w:p>
+      <w:pPr>
+        <w:pStyle w:val="Paragrafoelenco"/>
+        <w:numPr>
+          <w:ilvl w:val="0"/>
+          <w:numId w:val="1"/>
+        </w:numPr>
+        <w:rPr>
+          <w:sz w:val="20"/>
+          <w:szCs w:val="20"/>
+          <w:lang w:val="it-IT"/>
+        </w:rPr>
+      </w:pPr>
+      <w:r>
+        <w:rPr>
+          <w:sz w:val="20"/>
+          <w:szCs w:val="20"/>
+          <w:lang w:val="it-IT"/>
+        </w:rPr>
+        <w:t xml:space="preserve">Utilizzo di </w:t>
+      </w:r>
+      <w:proofErr w:type="spellStart"/>
+      <w:r>
+        <w:rPr>
+          <w:i/>
+          <w:iCs/>
+          <w:sz w:val="20"/>
+          <w:szCs w:val="20"/>
+          <w:lang w:val="it-IT"/>
+        </w:rPr>
+        <w:t>Map</w:t>
+      </w:r>
+      <w:proofErr w:type="spellEnd"/>
+      <w:r>
+        <w:rPr>
+          <w:sz w:val="20"/>
+          <w:szCs w:val="20"/>
+          <w:lang w:val="it-IT"/>
+        </w:rPr>
+        <w:tab/>
+      </w:r>
+      <w:r>
+        <w:rPr>
+          <w:sz w:val="20"/>
+          <w:szCs w:val="20"/>
+          <w:lang w:val="it-IT"/>
+        </w:rPr>
+        <w:tab/>
+      </w:r>
+      <w:r>
+        <w:rPr>
+          <w:sz w:val="20"/>
+          <w:szCs w:val="20"/>
+          <w:lang w:val="it-IT"/>
+        </w:rPr>
+        <w:tab/>
+      </w:r>
+      <w:r>
+        <w:rPr>
+          <w:sz w:val="20"/>
+          <w:szCs w:val="20"/>
+          <w:lang w:val="it-IT"/>
+        </w:rPr>
+        <w:tab/>
+      </w:r>
+      <w:r>
+        <w:rPr>
+          <w:sz w:val="20"/>
+          <w:szCs w:val="20"/>
+          <w:lang w:val="it-IT"/>
+        </w:rPr>
+        <w:tab/>
+      </w:r>
+      <w:r>
+        <w:rPr>
+          <w:sz w:val="20"/>
+          <w:szCs w:val="20"/>
+          <w:lang w:val="it-IT"/>
+        </w:rPr>
+        <w:tab/>
+      </w:r>
+      <w:hyperlink r:id="rId27" w:history="1">
+        <w:r>
+          <w:rPr>
+            <w:rStyle w:val="Collegamentoipertestuale"/>
+            <w:sz w:val="20"/>
+            <w:szCs w:val="20"/>
+            <w:lang w:val="it-IT"/>
+          </w:rPr>
+          <w:t>https://developer.mozilla.org/en-US/docs/Web/JavaScript/Reference/Global_Objects/Map</w:t>
+        </w:r>
+      </w:hyperlink>
+    </w:p>
+    <w:p>
+      <w:pPr>
+        <w:pStyle w:val="Paragrafoelenco"/>
+        <w:numPr>
+          <w:ilvl w:val="0"/>
+          <w:numId w:val="1"/>
+        </w:numPr>
+        <w:rPr>
+          <w:sz w:val="20"/>
+          <w:szCs w:val="20"/>
+          <w:lang w:val="it-IT"/>
+        </w:rPr>
+      </w:pPr>
+      <w:r>
+        <w:rPr>
+          <w:sz w:val="20"/>
+          <w:szCs w:val="20"/>
+          <w:lang w:val="it-IT"/>
+        </w:rPr>
+        <w:t xml:space="preserve">Utilizzo della funzione </w:t>
+      </w:r>
+      <w:proofErr w:type="spellStart"/>
+      <w:r>
+        <w:rPr>
+          <w:i/>
+          <w:iCs/>
+          <w:sz w:val="20"/>
+          <w:szCs w:val="20"/>
+          <w:lang w:val="it-IT"/>
+        </w:rPr>
+        <w:t>flatMap</w:t>
+      </w:r>
+      <w:proofErr w:type="spellEnd"/>
+      <w:r>
+        <w:rPr>
+          <w:sz w:val="20"/>
+          <w:szCs w:val="20"/>
+          <w:lang w:val="it-IT"/>
+        </w:rPr>
+        <w:tab/>
+      </w:r>
+      <w:r>
+        <w:rPr>
+          <w:sz w:val="20"/>
+          <w:szCs w:val="20"/>
+          <w:lang w:val="it-IT"/>
+        </w:rPr>
+        <w:tab/>
+      </w:r>
+      <w:r>
+        <w:rPr>
+          <w:sz w:val="20"/>
+          <w:szCs w:val="20"/>
+          <w:lang w:val="it-IT"/>
+        </w:rPr>
+        <w:tab/>
+      </w:r>
+      <w:r>
+        <w:rPr>
+          <w:sz w:val="20"/>
+          <w:szCs w:val="20"/>
+          <w:lang w:val="it-IT"/>
+        </w:rPr>
+        <w:tab/>
+      </w:r>
+      <w:hyperlink r:id="rId28" w:history="1">
+        <w:r>
+          <w:rPr>
+            <w:rStyle w:val="Collegamentoipertestuale"/>
+            <w:sz w:val="20"/>
+            <w:szCs w:val="20"/>
+            <w:lang w:val="it-IT"/>
+          </w:rPr>
+          <w:t>https://developer.mozilla.org/en-US/docs/Web/JavaScript/Reference/Global_Objects/Array/flatMap</w:t>
+        </w:r>
+      </w:hyperlink>
+    </w:p>
+    <w:p>
+      <w:pPr>
+        <w:pStyle w:val="Paragrafoelenco"/>
+        <w:numPr>
+          <w:ilvl w:val="0"/>
+          <w:numId w:val="1"/>
+        </w:numPr>
+        <w:rPr>
+          <w:sz w:val="20"/>
+          <w:szCs w:val="20"/>
+          <w:lang w:val="it-IT"/>
+        </w:rPr>
+      </w:pPr>
+      <w:r>
+        <w:rPr>
+          <w:sz w:val="20"/>
+          <w:szCs w:val="20"/>
+          <w:lang w:val="it-IT"/>
+        </w:rPr>
+        <w:t xml:space="preserve">Download di un </w:t>
+      </w:r>
+      <w:r>
+        <w:rPr>
+          <w:sz w:val="20"/>
+          <w:szCs w:val="20"/>
+          <w:lang w:val="it-IT"/>
+        </w:rPr>
+        <w:t>file</w:t>
+      </w:r>
+      <w:r>
+        <w:rPr>
+          <w:sz w:val="20"/>
+          <w:szCs w:val="20"/>
+          <w:lang w:val="it-IT"/>
+        </w:rPr>
+        <w:t xml:space="preserve"> (</w:t>
+      </w:r>
+      <w:r>
+        <w:rPr>
+          <w:i/>
+          <w:iCs/>
+          <w:sz w:val="20"/>
+          <w:szCs w:val="20"/>
+          <w:lang w:val="it-IT"/>
+        </w:rPr>
+        <w:t>Blob</w:t>
+      </w:r>
+      <w:r>
+        <w:rPr>
+          <w:sz w:val="20"/>
+          <w:szCs w:val="20"/>
+          <w:lang w:val="it-IT"/>
+        </w:rPr>
+        <w:t>)</w:t>
+      </w:r>
+      <w:r>
+        <w:rPr>
+          <w:sz w:val="20"/>
+          <w:szCs w:val="20"/>
+          <w:lang w:val="it-IT"/>
+        </w:rPr>
+        <w:tab/>
+      </w:r>
+      <w:r>
+        <w:rPr>
+          <w:sz w:val="20"/>
+          <w:szCs w:val="20"/>
+          <w:lang w:val="it-IT"/>
+        </w:rPr>
+        <w:tab/>
+      </w:r>
+      <w:r>
+        <w:rPr>
+          <w:sz w:val="20"/>
+          <w:szCs w:val="20"/>
+          <w:lang w:val="it-IT"/>
+        </w:rPr>
+        <w:tab/>
+      </w:r>
+      <w:r>
+        <w:rPr>
+          <w:sz w:val="20"/>
+          <w:szCs w:val="20"/>
+          <w:lang w:val="it-IT"/>
+        </w:rPr>
+        <w:tab/>
+      </w:r>
+      <w:r>
+        <w:rPr>
+          <w:sz w:val="20"/>
+          <w:szCs w:val="20"/>
+          <w:lang w:val="it-IT"/>
+        </w:rPr>
+        <w:tab/>
+      </w:r>
+      <w:hyperlink r:id="rId29" w:history="1">
+        <w:r>
+          <w:rPr>
+            <w:rStyle w:val="Collegamentoipertestuale"/>
+            <w:sz w:val="20"/>
+            <w:szCs w:val="20"/>
+            <w:lang w:val="it-IT"/>
+          </w:rPr>
+          <w:t>https://stackoverflow.com/q/33247716</w:t>
+        </w:r>
+      </w:hyperlink>
+    </w:p>
+    <w:p>
+      <w:pPr>
+        <w:pStyle w:val="Paragrafoelenco"/>
+        <w:numPr>
+          <w:ilvl w:val="0"/>
+          <w:numId w:val="1"/>
+        </w:numPr>
+        <w:rPr>
+          <w:sz w:val="20"/>
+          <w:szCs w:val="20"/>
+        </w:rPr>
+      </w:pPr>
+      <w:r>
+        <w:rPr>
+          <w:sz w:val="20"/>
+          <w:szCs w:val="20"/>
+        </w:rPr>
+        <w:t xml:space="preserve">Upload di un file (content-type: </w:t>
+      </w:r>
+      <w:r>
+        <w:rPr>
+          <w:i/>
+          <w:iCs/>
+          <w:sz w:val="20"/>
+          <w:szCs w:val="20"/>
+        </w:rPr>
+        <w:t>multipart/form-dat</w:t>
+      </w:r>
+      <w:r>
+        <w:rPr>
+          <w:i/>
+          <w:iCs/>
+          <w:sz w:val="20"/>
+          <w:szCs w:val="20"/>
+        </w:rPr>
+        <w:t>a</w:t>
+      </w:r>
+      <w:r>
+        <w:rPr>
+          <w:sz w:val="20"/>
+          <w:szCs w:val="20"/>
+        </w:rPr>
+        <w:t>)</w:t>
+      </w:r>
+      <w:r>
+        <w:rPr>
+          <w:sz w:val="20"/>
+          <w:szCs w:val="20"/>
+        </w:rPr>
+        <w:tab/>
+      </w:r>
+      <w:hyperlink r:id="rId30" w:history="1">
+        <w:r>
+          <w:rPr>
+            <w:rStyle w:val="Collegamentoipertestuale"/>
+            <w:sz w:val="20"/>
+            <w:szCs w:val="20"/>
+          </w:rPr>
+          <w:t>https://stackoverflow.com/a/43014086</w:t>
+        </w:r>
+      </w:hyperlink>
+    </w:p>
+    <w:p>
+      <w:pPr>
+        <w:pStyle w:val="Paragrafoelenco"/>
+        <w:numPr>
+          <w:ilvl w:val="0"/>
+          <w:numId w:val="1"/>
+        </w:numPr>
+        <w:rPr>
+          <w:sz w:val="20"/>
+          <w:szCs w:val="20"/>
+          <w:lang w:val="it-IT"/>
+        </w:rPr>
+      </w:pPr>
+      <w:r>
+        <w:rPr>
+          <w:sz w:val="20"/>
+          <w:szCs w:val="20"/>
+          <w:lang w:val="it-IT"/>
+        </w:rPr>
+        <w:t xml:space="preserve">Forzare l’aggiornamento di un componente </w:t>
+      </w:r>
+      <w:proofErr w:type="spellStart"/>
+      <w:r>
+        <w:rPr>
+          <w:i/>
+          <w:iCs/>
+          <w:sz w:val="20"/>
+          <w:szCs w:val="20"/>
+          <w:lang w:val="it-IT"/>
+        </w:rPr>
+        <w:t>V</w:t>
+      </w:r>
+      <w:r>
+        <w:rPr>
+          <w:i/>
+          <w:iCs/>
+          <w:sz w:val="20"/>
+          <w:szCs w:val="20"/>
+          <w:lang w:val="it-IT"/>
+        </w:rPr>
+        <w:t>ue</w:t>
+      </w:r>
+      <w:proofErr w:type="spellEnd"/>
+      <w:r>
+        <w:rPr>
+          <w:sz w:val="20"/>
+          <w:szCs w:val="20"/>
+          <w:lang w:val="it-IT"/>
+        </w:rPr>
+        <w:tab/>
+      </w:r>
+      <w:r>
+        <w:rPr>
+          <w:sz w:val="20"/>
+          <w:szCs w:val="20"/>
+          <w:lang w:val="it-IT"/>
+        </w:rPr>
+        <w:tab/>
+      </w:r>
+      <w:hyperlink r:id="rId31" w:history="1">
+        <w:r>
+          <w:rPr>
+            <w:rStyle w:val="Collegamentoipertestuale"/>
+            <w:sz w:val="20"/>
+            <w:szCs w:val="20"/>
+            <w:lang w:val="it-IT"/>
+          </w:rPr>
+          <w:t>https://stackoverflow.com/a/47466574</w:t>
+        </w:r>
+      </w:hyperlink>
+    </w:p>
+    <w:p>
+      <w:pPr>
+        <w:pStyle w:val="Paragrafoelenco"/>
+        <w:numPr>
+          <w:ilvl w:val="0"/>
+          <w:numId w:val="1"/>
+        </w:numPr>
+        <w:rPr>
+          <w:sz w:val="20"/>
+          <w:szCs w:val="20"/>
+          <w:lang w:val="it-IT"/>
+        </w:rPr>
+      </w:pPr>
+      <w:r>
+        <w:rPr>
+          <w:sz w:val="20"/>
+          <w:szCs w:val="20"/>
+          <w:lang w:val="it-IT"/>
+        </w:rPr>
+        <w:t>Decodifica di un</w:t>
+      </w:r>
+      <w:r>
+        <w:rPr>
+          <w:sz w:val="20"/>
+          <w:szCs w:val="20"/>
+          <w:lang w:val="it-IT"/>
+        </w:rPr>
+        <w:t xml:space="preserve">a stringa in formato </w:t>
+      </w:r>
+      <w:r>
+        <w:rPr>
+          <w:i/>
+          <w:iCs/>
+          <w:sz w:val="20"/>
+          <w:szCs w:val="20"/>
+          <w:lang w:val="it-IT"/>
+        </w:rPr>
+        <w:t>Base64</w:t>
+      </w:r>
+      <w:r>
+        <w:rPr>
+          <w:sz w:val="20"/>
+          <w:szCs w:val="20"/>
+          <w:lang w:val="it-IT"/>
+        </w:rPr>
+        <w:tab/>
+      </w:r>
+      <w:r>
+        <w:rPr>
+          <w:sz w:val="20"/>
+          <w:szCs w:val="20"/>
+          <w:lang w:val="it-IT"/>
+        </w:rPr>
+        <w:tab/>
+      </w:r>
+      <w:r>
+        <w:rPr>
+          <w:sz w:val="20"/>
+          <w:szCs w:val="20"/>
+          <w:lang w:val="it-IT"/>
+        </w:rPr>
+        <w:tab/>
+      </w:r>
+      <w:hyperlink r:id="rId32" w:history="1">
+        <w:r>
+          <w:rPr>
+            <w:rStyle w:val="Collegamentoipertestuale"/>
+            <w:sz w:val="20"/>
+            <w:szCs w:val="20"/>
+            <w:lang w:val="it-IT"/>
+          </w:rPr>
+          <w:t>https://developer.mozilla.org/en-US/docs/Web/API/WindowOrWorkerGlobalScope/atob</w:t>
+        </w:r>
+      </w:hyperlink>
+    </w:p>
+    <w:p>
+      <w:pPr>
+        <w:pStyle w:val="Paragrafoelenco"/>
+        <w:numPr>
+          <w:ilvl w:val="0"/>
+          <w:numId w:val="1"/>
+        </w:numPr>
+        <w:rPr>
+          <w:sz w:val="20"/>
+          <w:szCs w:val="20"/>
+          <w:lang w:val="it-IT"/>
+        </w:rPr>
+      </w:pPr>
+      <w:r>
+        <w:rPr>
+          <w:sz w:val="20"/>
+          <w:szCs w:val="20"/>
+          <w:lang w:val="it-IT"/>
+        </w:rPr>
+        <w:t xml:space="preserve">Utilizzo della funzione </w:t>
+      </w:r>
+      <w:proofErr w:type="spellStart"/>
+      <w:r>
+        <w:rPr>
+          <w:i/>
+          <w:iCs/>
+          <w:sz w:val="20"/>
+          <w:szCs w:val="20"/>
+          <w:lang w:val="it-IT"/>
+        </w:rPr>
+        <w:t>Object.freeze</w:t>
+      </w:r>
+      <w:proofErr w:type="spellEnd"/>
+      <w:r>
+        <w:rPr>
+          <w:i/>
+          <w:iCs/>
+          <w:sz w:val="20"/>
+          <w:szCs w:val="20"/>
+          <w:lang w:val="it-IT"/>
+        </w:rPr>
+        <w:t>()</w:t>
+      </w:r>
+      <w:r>
+        <w:rPr>
+          <w:sz w:val="20"/>
+          <w:szCs w:val="20"/>
+          <w:lang w:val="it-IT"/>
+        </w:rPr>
+        <w:tab/>
+      </w:r>
+      <w:r>
+        <w:rPr>
+          <w:sz w:val="20"/>
+          <w:szCs w:val="20"/>
+          <w:lang w:val="it-IT"/>
+        </w:rPr>
+        <w:tab/>
+      </w:r>
+      <w:r>
+        <w:rPr>
+          <w:sz w:val="20"/>
+          <w:szCs w:val="20"/>
+          <w:lang w:val="it-IT"/>
+        </w:rPr>
+        <w:tab/>
+      </w:r>
+      <w:hyperlink r:id="rId33" w:history="1">
+        <w:r>
+          <w:rPr>
+            <w:rStyle w:val="Collegamentoipertestuale"/>
+            <w:sz w:val="20"/>
+            <w:szCs w:val="20"/>
+            <w:lang w:val="it-IT"/>
+          </w:rPr>
+          <w:t>https://developer.mozilla.org/en-US/docs/Web/JavaScript/Reference/Global_Objects/Object/freeze</w:t>
+        </w:r>
+      </w:hyperlink>
+    </w:p>
+    <w:p>
+      <w:pPr>
+        <w:pStyle w:val="Paragrafoelenco"/>
+        <w:numPr>
+          <w:ilvl w:val="0"/>
+          <w:numId w:val="1"/>
+        </w:numPr>
+        <w:rPr>
+          <w:sz w:val="20"/>
+          <w:szCs w:val="20"/>
+          <w:lang w:val="it-IT"/>
+        </w:rPr>
+      </w:pPr>
+      <w:r>
+        <w:rPr>
+          <w:sz w:val="20"/>
+          <w:szCs w:val="20"/>
+          <w:lang w:val="it-IT"/>
+        </w:rPr>
+        <w:t xml:space="preserve">Ordinamento di un oggetto </w:t>
+      </w:r>
+      <w:proofErr w:type="spellStart"/>
+      <w:r>
+        <w:rPr>
+          <w:i/>
+          <w:iCs/>
+          <w:sz w:val="20"/>
+          <w:szCs w:val="20"/>
+          <w:lang w:val="it-IT"/>
+        </w:rPr>
+        <w:t>Map</w:t>
+      </w:r>
+      <w:proofErr w:type="spellEnd"/>
+      <w:r>
+        <w:rPr>
+          <w:sz w:val="20"/>
+          <w:szCs w:val="20"/>
+          <w:lang w:val="it-IT"/>
+        </w:rPr>
+        <w:tab/>
+      </w:r>
+      <w:r>
+        <w:rPr>
+          <w:sz w:val="20"/>
+          <w:szCs w:val="20"/>
+          <w:lang w:val="it-IT"/>
+        </w:rPr>
+        <w:tab/>
+      </w:r>
+      <w:r>
+        <w:rPr>
+          <w:sz w:val="20"/>
+          <w:szCs w:val="20"/>
+          <w:lang w:val="it-IT"/>
+        </w:rPr>
+        <w:tab/>
+      </w:r>
+      <w:r>
+        <w:rPr>
+          <w:sz w:val="20"/>
+          <w:szCs w:val="20"/>
+          <w:lang w:val="it-IT"/>
+        </w:rPr>
+        <w:tab/>
+      </w:r>
+      <w:hyperlink r:id="rId34" w:history="1">
+        <w:r>
+          <w:rPr>
+            <w:rStyle w:val="Collegamentoipertestuale"/>
+            <w:sz w:val="20"/>
+            <w:szCs w:val="20"/>
+            <w:lang w:val="it-IT"/>
+          </w:rPr>
+          <w:t>https://stackoverflow.com/a/50427905</w:t>
+        </w:r>
+      </w:hyperlink>
+    </w:p>
+    <w:p>
+      <w:pPr>
+        <w:pStyle w:val="Paragrafoelenco"/>
+        <w:numPr>
+          <w:ilvl w:val="0"/>
+          <w:numId w:val="1"/>
+        </w:numPr>
+        <w:rPr>
+          <w:sz w:val="20"/>
+          <w:szCs w:val="20"/>
+          <w:lang w:val="it-IT"/>
+        </w:rPr>
+      </w:pPr>
+      <w:r>
+        <w:rPr>
+          <w:i/>
+          <w:iCs/>
+          <w:sz w:val="20"/>
+          <w:szCs w:val="20"/>
+          <w:lang w:val="it-IT"/>
+        </w:rPr>
+        <w:t>Merge</w:t>
+      </w:r>
+      <w:r>
+        <w:rPr>
+          <w:sz w:val="20"/>
+          <w:szCs w:val="20"/>
+          <w:lang w:val="it-IT"/>
+        </w:rPr>
+        <w:t xml:space="preserve"> di due oggetti </w:t>
+      </w:r>
+      <w:proofErr w:type="spellStart"/>
+      <w:r>
+        <w:rPr>
+          <w:i/>
+          <w:iCs/>
+          <w:sz w:val="20"/>
+          <w:szCs w:val="20"/>
+          <w:lang w:val="it-IT"/>
+        </w:rPr>
+        <w:t>Map</w:t>
+      </w:r>
+      <w:proofErr w:type="spellEnd"/>
+      <w:r>
+        <w:rPr>
+          <w:sz w:val="20"/>
+          <w:szCs w:val="20"/>
+          <w:lang w:val="it-IT"/>
+        </w:rPr>
+        <w:tab/>
+      </w:r>
+      <w:r>
+        <w:rPr>
+          <w:sz w:val="20"/>
+          <w:szCs w:val="20"/>
+          <w:lang w:val="it-IT"/>
+        </w:rPr>
+        <w:tab/>
+      </w:r>
+      <w:r>
+        <w:rPr>
+          <w:sz w:val="20"/>
+          <w:szCs w:val="20"/>
+          <w:lang w:val="it-IT"/>
+        </w:rPr>
+        <w:tab/>
+      </w:r>
+      <w:r>
+        <w:rPr>
+          <w:sz w:val="20"/>
+          <w:szCs w:val="20"/>
+          <w:lang w:val="it-IT"/>
+        </w:rPr>
+        <w:tab/>
+      </w:r>
+      <w:r>
+        <w:rPr>
+          <w:sz w:val="20"/>
+          <w:szCs w:val="20"/>
+          <w:lang w:val="it-IT"/>
+        </w:rPr>
+        <w:tab/>
+      </w:r>
+      <w:hyperlink r:id="rId35" w:history="1">
+        <w:r>
+          <w:rPr>
+            <w:rStyle w:val="Collegamentoipertestuale"/>
+            <w:sz w:val="20"/>
+            <w:szCs w:val="20"/>
+            <w:lang w:val="it-IT"/>
+          </w:rPr>
+          <w:t>https://stackoverflow.com/a/32000937</w:t>
+        </w:r>
+      </w:hyperlink>
+    </w:p>
+    <w:p>
+      <w:pPr>
+        <w:pStyle w:val="Paragrafoelenco"/>
+        <w:numPr>
+          <w:ilvl w:val="0"/>
+          <w:numId w:val="1"/>
+        </w:numPr>
+        <w:rPr>
+          <w:sz w:val="20"/>
+          <w:szCs w:val="20"/>
+          <w:lang w:val="it-IT"/>
+        </w:rPr>
+      </w:pPr>
+      <w:r>
+        <w:rPr>
+          <w:sz w:val="20"/>
+          <w:szCs w:val="20"/>
+          <w:lang w:val="it-IT"/>
+        </w:rPr>
+        <w:lastRenderedPageBreak/>
+        <w:t xml:space="preserve">Utilizzo della funzione </w:t>
+      </w:r>
+      <w:proofErr w:type="spellStart"/>
+      <w:r>
+        <w:rPr>
+          <w:i/>
+          <w:iCs/>
+          <w:sz w:val="20"/>
+          <w:szCs w:val="20"/>
+          <w:lang w:val="it-IT"/>
+        </w:rPr>
+        <w:t>Promise.all</w:t>
+      </w:r>
+      <w:proofErr w:type="spellEnd"/>
+      <w:r>
+        <w:rPr>
+          <w:i/>
+          <w:iCs/>
+          <w:sz w:val="20"/>
+          <w:szCs w:val="20"/>
+          <w:lang w:val="it-IT"/>
+        </w:rPr>
+        <w:tab/>
+      </w:r>
+      <w:r>
+        <w:rPr>
+          <w:sz w:val="20"/>
+          <w:szCs w:val="20"/>
+          <w:lang w:val="it-IT"/>
+        </w:rPr>
+        <w:tab/>
+      </w:r>
+      <w:r>
+        <w:rPr>
+          <w:sz w:val="20"/>
+          <w:szCs w:val="20"/>
+          <w:lang w:val="it-IT"/>
+        </w:rPr>
+        <w:tab/>
+      </w:r>
+      <w:r>
+        <w:rPr>
+          <w:sz w:val="20"/>
+          <w:szCs w:val="20"/>
+          <w:lang w:val="it-IT"/>
+        </w:rPr>
+        <w:tab/>
+      </w:r>
+      <w:hyperlink r:id="rId36" w:history="1">
+        <w:r>
+          <w:rPr>
+            <w:rStyle w:val="Collegamentoipertestuale"/>
+            <w:sz w:val="20"/>
+            <w:szCs w:val="20"/>
+            <w:lang w:val="it-IT"/>
+          </w:rPr>
+          <w:t>https://stackoverflow.com/a/31414472</w:t>
+        </w:r>
+      </w:hyperlink>
+    </w:p>
+    <w:p>
+      <w:pPr>
+        <w:pStyle w:val="Paragrafoelenco"/>
+        <w:numPr>
+          <w:ilvl w:val="0"/>
+          <w:numId w:val="1"/>
+        </w:numPr>
+        <w:rPr>
+          <w:sz w:val="20"/>
+          <w:szCs w:val="20"/>
+          <w:lang w:val="it-IT"/>
+        </w:rPr>
+      </w:pPr>
+      <w:r>
+        <w:rPr>
+          <w:sz w:val="20"/>
+          <w:szCs w:val="20"/>
+          <w:lang w:val="it-IT"/>
+        </w:rPr>
+        <w:t xml:space="preserve">Conversione di una stringa dal formato </w:t>
+      </w:r>
+      <w:r>
+        <w:rPr>
+          <w:i/>
+          <w:iCs/>
+          <w:sz w:val="20"/>
+          <w:szCs w:val="20"/>
+          <w:lang w:val="it-IT"/>
+        </w:rPr>
+        <w:t>Camel</w:t>
+      </w:r>
+      <w:r>
+        <w:rPr>
+          <w:i/>
+          <w:iCs/>
+          <w:sz w:val="20"/>
+          <w:szCs w:val="20"/>
+          <w:lang w:val="it-IT"/>
+        </w:rPr>
+        <w:t>-</w:t>
+      </w:r>
+      <w:r>
+        <w:rPr>
+          <w:i/>
+          <w:iCs/>
+          <w:sz w:val="20"/>
+          <w:szCs w:val="20"/>
+          <w:lang w:val="it-IT"/>
+        </w:rPr>
+        <w:t>Case</w:t>
+      </w:r>
+      <w:r>
+        <w:rPr>
+          <w:sz w:val="20"/>
+          <w:szCs w:val="20"/>
+          <w:lang w:val="it-IT"/>
+        </w:rPr>
+        <w:tab/>
+      </w:r>
+      <w:r>
+        <w:rPr>
+          <w:sz w:val="20"/>
+          <w:szCs w:val="20"/>
+          <w:lang w:val="it-IT"/>
+        </w:rPr>
+        <w:tab/>
+      </w:r>
+      <w:hyperlink r:id="rId37" w:history="1">
+        <w:r>
+          <w:rPr>
+            <w:rStyle w:val="Collegamentoipertestuale"/>
+            <w:sz w:val="20"/>
+            <w:szCs w:val="20"/>
+            <w:lang w:val="it-IT"/>
+          </w:rPr>
+          <w:t>https://stackoverflow.com/a/7225450</w:t>
+        </w:r>
+      </w:hyperlink>
+    </w:p>
+    <w:p>
+      <w:pPr>
+        <w:pStyle w:val="Paragrafoelenco"/>
+        <w:numPr>
+          <w:ilvl w:val="0"/>
+          <w:numId w:val="1"/>
+        </w:numPr>
+        <w:rPr>
+          <w:sz w:val="20"/>
+          <w:szCs w:val="20"/>
+          <w:lang w:val="it-IT"/>
+        </w:rPr>
+      </w:pPr>
+      <w:r>
+        <w:rPr>
+          <w:sz w:val="20"/>
+          <w:szCs w:val="20"/>
+          <w:lang w:val="it-IT"/>
+        </w:rPr>
+        <w:t>Di</w:t>
+      </w:r>
+      <w:r>
+        <w:rPr>
+          <w:sz w:val="20"/>
+          <w:szCs w:val="20"/>
+          <w:lang w:val="it-IT"/>
+        </w:rPr>
+        <w:t xml:space="preserve">sabilitare l’ereditarietà degli attributi nei componenti </w:t>
+      </w:r>
+      <w:proofErr w:type="spellStart"/>
+      <w:r>
+        <w:rPr>
+          <w:i/>
+          <w:iCs/>
+          <w:sz w:val="20"/>
+          <w:szCs w:val="20"/>
+          <w:lang w:val="it-IT"/>
+        </w:rPr>
+        <w:t>Vue</w:t>
+      </w:r>
+      <w:proofErr w:type="spellEnd"/>
+      <w:r>
+        <w:rPr>
+          <w:sz w:val="20"/>
+          <w:szCs w:val="20"/>
+          <w:lang w:val="it-IT"/>
+        </w:rPr>
+        <w:tab/>
+      </w:r>
+      <w:hyperlink r:id="rId38" w:history="1">
+        <w:r>
+          <w:rPr>
+            <w:rStyle w:val="Collegamentoipertestuale"/>
+            <w:sz w:val="20"/>
+            <w:szCs w:val="20"/>
+            <w:lang w:val="it-IT"/>
+          </w:rPr>
+          <w:t>https://v3.vuejs.org/guide/component-attrs.html#disabling-attribute-inheritance</w:t>
+        </w:r>
+      </w:hyperlink>
     </w:p>
     <w:p>
       <w:pPr>
@@ -2123,7 +3241,7 @@
     </w:p>
     <w:sectPr>
       <w:pgSz w:w="11906" w:h="16838"/>
-      <w:pgMar w:top="1417" w:right="1134" w:bottom="1134" w:left="1134" w:header="708" w:footer="708" w:gutter="0"/>
+      <w:pgMar w:top="567" w:right="1134" w:bottom="709" w:left="1134" w:header="708" w:footer="708" w:gutter="0"/>
       <w:cols w:space="708"/>
       <w:docGrid w:linePitch="360"/>
     </w:sectPr>
@@ -2768,6 +3886,30 @@
       <w:szCs w:val="26"/>
     </w:rPr>
   </w:style>
+  <w:style w:type="character" w:styleId="Menzionenonrisolta">
+    <w:name w:val="Unresolved Mention"/>
+    <w:basedOn w:val="Carpredefinitoparagrafo"/>
+    <w:uiPriority w:val="99"/>
+    <w:semiHidden/>
+    <w:unhideWhenUsed/>
+    <w:rsid w:val="007857A5"/>
+    <w:rPr>
+      <w:color w:val="605E5C"/>
+      <w:shd w:val="clear" w:color="auto" w:fill="E1DFDD"/>
+    </w:rPr>
+  </w:style>
+  <w:style w:type="character" w:styleId="Collegamentovisitato">
+    <w:name w:val="FollowedHyperlink"/>
+    <w:basedOn w:val="Carpredefinitoparagrafo"/>
+    <w:uiPriority w:val="99"/>
+    <w:semiHidden/>
+    <w:unhideWhenUsed/>
+    <w:rsid w:val="00EB2874"/>
+    <w:rPr>
+      <w:color w:val="954F72" w:themeColor="followedHyperlink"/>
+      <w:u w:val="single"/>
+    </w:rPr>
+  </w:style>
 </w:styles>
 </file>
 

</xml_diff>

<commit_message>
Modificate configurazioni del progetto Vue.
</commit_message>
<xml_diff>
--- a/__EXTRA__/Riferimenti al codice trovato al di fuori del materiale delle lezioni e adattato.docx
+++ b/__EXTRA__/Riferimenti al codice trovato al di fuori del materiale delle lezioni e adattato.docx
@@ -49,7 +49,23 @@
           <w:szCs w:val="20"/>
           <w:lang w:val="it-IT"/>
         </w:rPr>
-        <w:t xml:space="preserve"> stati consultati durante lo svolgimento del progetto e rivisitati in data 10 aprile 2021.</w:t>
+        <w:t xml:space="preserve"> stati consultati durante lo svolgimento del progetto e rivisitati in data 1</w:t>
+      </w:r>
+      <w:r>
+        <w:rPr>
+          <w:sz w:val="20"/>
+          <w:szCs w:val="20"/>
+          <w:lang w:val="it-IT"/>
+        </w:rPr>
+        <w:t>1</w:t>
+      </w:r>
+      <w:r>
+        <w:rPr>
+          <w:sz w:val="20"/>
+          <w:szCs w:val="20"/>
+          <w:lang w:val="it-IT"/>
+        </w:rPr>
+        <w:t xml:space="preserve"> aprile 2021.</w:t>
       </w:r>
     </w:p>
     <w:p>
@@ -130,21 +146,12 @@
           <w:szCs w:val="20"/>
         </w:rPr>
       </w:pPr>
-      <w:proofErr w:type="spellStart"/>
-      <w:r>
-        <w:rPr>
-          <w:sz w:val="20"/>
-          <w:szCs w:val="20"/>
-        </w:rPr>
-        <w:t>Classe</w:t>
-      </w:r>
-      <w:proofErr w:type="spellEnd"/>
-      <w:r>
-        <w:rPr>
-          <w:sz w:val="20"/>
-          <w:szCs w:val="20"/>
-        </w:rPr>
-        <w:t xml:space="preserve"> </w:t>
+      <w:r>
+        <w:rPr>
+          <w:sz w:val="20"/>
+          <w:szCs w:val="20"/>
+        </w:rPr>
+        <w:t xml:space="preserve">Classe </w:t>
       </w:r>
       <w:r>
         <w:rPr>
@@ -237,7 +244,6 @@
           <w:lang w:val="it-IT"/>
         </w:rPr>
       </w:pPr>
-      <w:proofErr w:type="spellStart"/>
       <w:r>
         <w:rPr>
           <w:i/>
@@ -248,7 +254,6 @@
         </w:rPr>
         <w:t>Annotation</w:t>
       </w:r>
-      <w:proofErr w:type="spellEnd"/>
       <w:r>
         <w:rPr>
           <w:sz w:val="20"/>
@@ -360,7 +365,6 @@
         </w:rPr>
         <w:t xml:space="preserve"> l’istanza di </w:t>
       </w:r>
-      <w:proofErr w:type="spellStart"/>
       <w:r>
         <w:rPr>
           <w:i/>
@@ -371,7 +375,6 @@
         </w:rPr>
         <w:t>HttpServletRequest</w:t>
       </w:r>
-      <w:proofErr w:type="spellEnd"/>
       <w:r>
         <w:rPr>
           <w:sz w:val="20"/>
@@ -402,7 +405,6 @@
         </w:rPr>
         <w:t xml:space="preserve">Interfaccia </w:t>
       </w:r>
-      <w:proofErr w:type="spellStart"/>
       <w:r>
         <w:rPr>
           <w:i/>
@@ -413,7 +415,6 @@
         </w:rPr>
         <w:t>ExceptionMapper</w:t>
       </w:r>
-      <w:proofErr w:type="spellEnd"/>
       <w:r>
         <w:rPr>
           <w:sz w:val="20"/>
@@ -608,27 +609,15 @@
         </w:rPr>
         <w:t xml:space="preserve"> (utilizzando il </w:t>
       </w:r>
-      <w:proofErr w:type="spellStart"/>
-      <w:r>
-        <w:rPr>
-          <w:i/>
-          <w:iCs/>
-          <w:sz w:val="20"/>
-          <w:szCs w:val="20"/>
-          <w:lang w:val="it-IT"/>
-        </w:rPr>
-        <w:t>MediaType</w:t>
-      </w:r>
-      <w:proofErr w:type="spellEnd"/>
-      <w:r>
-        <w:rPr>
-          <w:i/>
-          <w:iCs/>
-          <w:sz w:val="20"/>
-          <w:szCs w:val="20"/>
-          <w:lang w:val="it-IT"/>
-        </w:rPr>
-        <w:t xml:space="preserve"> “application/octet-stream”</w:t>
+      <w:r>
+        <w:rPr>
+          <w:i/>
+          <w:iCs/>
+          <w:sz w:val="20"/>
+          <w:szCs w:val="20"/>
+          <w:lang w:val="it-IT"/>
+        </w:rPr>
+        <w:t>MediaType “application/octet-stream”</w:t>
       </w:r>
       <w:r>
         <w:rPr>
@@ -903,7 +892,6 @@
           <w:lang w:val="it-IT"/>
         </w:rPr>
       </w:pPr>
-      <w:proofErr w:type="spellStart"/>
       <w:r>
         <w:rPr>
           <w:i/>
@@ -914,7 +902,6 @@
         </w:rPr>
         <w:t>Wrapper</w:t>
       </w:r>
-      <w:proofErr w:type="spellEnd"/>
       <w:r>
         <w:rPr>
           <w:sz w:val="20"/>
@@ -923,7 +910,6 @@
         </w:rPr>
         <w:t xml:space="preserve"> per </w:t>
       </w:r>
-      <w:proofErr w:type="spellStart"/>
       <w:r>
         <w:rPr>
           <w:i/>
@@ -934,7 +920,6 @@
         </w:rPr>
         <w:t>HttpServletRequest</w:t>
       </w:r>
-      <w:proofErr w:type="spellEnd"/>
       <w:r>
         <w:rPr>
           <w:sz w:val="20"/>
@@ -1021,20 +1006,8 @@
           <w:szCs w:val="20"/>
           <w:lang w:val="it-IT"/>
         </w:rPr>
-        <w:t xml:space="preserve">HTTP </w:t>
-      </w:r>
-      <w:proofErr w:type="spellStart"/>
-      <w:r>
-        <w:rPr>
-          <w:i/>
-          <w:iCs/>
-          <w:sz w:val="20"/>
-          <w:szCs w:val="20"/>
-          <w:lang w:val="it-IT"/>
-        </w:rPr>
-        <w:t>Request</w:t>
-      </w:r>
-      <w:proofErr w:type="spellEnd"/>
+        <w:t>HTTP Request</w:t>
+      </w:r>
       <w:r>
         <w:rPr>
           <w:sz w:val="20"/>
@@ -1061,27 +1034,15 @@
         </w:rPr>
         <w:t xml:space="preserve"> chiusi” dovuti all’utilizzo del metodo </w:t>
       </w:r>
-      <w:proofErr w:type="spellStart"/>
-      <w:r>
-        <w:rPr>
-          <w:i/>
-          <w:iCs/>
-          <w:sz w:val="20"/>
-          <w:szCs w:val="20"/>
-          <w:lang w:val="it-IT"/>
-        </w:rPr>
-        <w:t>ServletRequest.getReader</w:t>
-      </w:r>
-      <w:proofErr w:type="spellEnd"/>
-      <w:r>
-        <w:rPr>
-          <w:i/>
-          <w:iCs/>
-          <w:sz w:val="20"/>
-          <w:szCs w:val="20"/>
-          <w:lang w:val="it-IT"/>
-        </w:rPr>
-        <w:t>()</w:t>
+      <w:r>
+        <w:rPr>
+          <w:i/>
+          <w:iCs/>
+          <w:sz w:val="20"/>
+          <w:szCs w:val="20"/>
+          <w:lang w:val="it-IT"/>
+        </w:rPr>
+        <w:t>ServletRequest.getReader()</w:t>
       </w:r>
       <w:r>
         <w:rPr>
@@ -1113,7 +1074,6 @@
         </w:rPr>
         <w:t xml:space="preserve">Classe </w:t>
       </w:r>
-      <w:proofErr w:type="spellStart"/>
       <w:r>
         <w:rPr>
           <w:i/>
@@ -1124,7 +1084,6 @@
         </w:rPr>
         <w:t>SystemProperty</w:t>
       </w:r>
-      <w:proofErr w:type="spellEnd"/>
       <w:r>
         <w:rPr>
           <w:sz w:val="20"/>
@@ -1233,7 +1192,6 @@
         </w:rPr>
         <w:t xml:space="preserve">Objectify fuori dal contesto di una </w:t>
       </w:r>
-      <w:proofErr w:type="spellStart"/>
       <w:r>
         <w:rPr>
           <w:i/>
@@ -1244,7 +1202,6 @@
         </w:rPr>
         <w:t>request</w:t>
       </w:r>
-      <w:proofErr w:type="spellEnd"/>
       <w:r>
         <w:rPr>
           <w:sz w:val="20"/>
@@ -1312,27 +1269,15 @@
         </w:rPr>
         <w:t xml:space="preserve">per eseguire </w:t>
       </w:r>
-      <w:proofErr w:type="spellStart"/>
-      <w:r>
-        <w:rPr>
-          <w:i/>
-          <w:iCs/>
-          <w:sz w:val="20"/>
-          <w:szCs w:val="20"/>
-          <w:lang w:val="it-IT"/>
-        </w:rPr>
-        <w:t>npm</w:t>
-      </w:r>
-      <w:proofErr w:type="spellEnd"/>
-      <w:r>
-        <w:rPr>
-          <w:i/>
-          <w:iCs/>
-          <w:sz w:val="20"/>
-          <w:szCs w:val="20"/>
-          <w:lang w:val="it-IT"/>
-        </w:rPr>
-        <w:t xml:space="preserve"> </w:t>
+      <w:r>
+        <w:rPr>
+          <w:i/>
+          <w:iCs/>
+          <w:sz w:val="20"/>
+          <w:szCs w:val="20"/>
+          <w:lang w:val="it-IT"/>
+        </w:rPr>
+        <w:t xml:space="preserve">npm </w:t>
       </w:r>
       <w:r>
         <w:rPr>
@@ -1470,7 +1415,6 @@
         </w:rPr>
         <w:t xml:space="preserve">Generazione di </w:t>
       </w:r>
-      <w:proofErr w:type="spellStart"/>
       <w:r>
         <w:rPr>
           <w:i/>
@@ -1481,7 +1425,6 @@
         </w:rPr>
         <w:t>Javadoc</w:t>
       </w:r>
-      <w:proofErr w:type="spellEnd"/>
       <w:r>
         <w:rPr>
           <w:sz w:val="20"/>
@@ -1624,27 +1567,15 @@
         </w:rPr>
         <w:t xml:space="preserve">Utilizzo del file </w:t>
       </w:r>
-      <w:proofErr w:type="spellStart"/>
-      <w:r>
-        <w:rPr>
-          <w:i/>
-          <w:iCs/>
-          <w:sz w:val="20"/>
-          <w:szCs w:val="20"/>
-          <w:lang w:val="it-IT"/>
-        </w:rPr>
-        <w:t>index.yaml</w:t>
-      </w:r>
-      <w:proofErr w:type="spellEnd"/>
-      <w:r>
-        <w:rPr>
-          <w:i/>
-          <w:iCs/>
-          <w:sz w:val="20"/>
-          <w:szCs w:val="20"/>
-          <w:lang w:val="it-IT"/>
-        </w:rPr>
-        <w:t xml:space="preserve"> </w:t>
+      <w:r>
+        <w:rPr>
+          <w:i/>
+          <w:iCs/>
+          <w:sz w:val="20"/>
+          <w:szCs w:val="20"/>
+          <w:lang w:val="it-IT"/>
+        </w:rPr>
+        <w:t xml:space="preserve">index.yaml </w:t>
       </w:r>
       <w:r>
         <w:rPr>
@@ -1916,7 +1847,6 @@
           <w:szCs w:val="20"/>
         </w:rPr>
       </w:pPr>
-      <w:proofErr w:type="spellStart"/>
       <w:r>
         <w:rPr>
           <w:i/>
@@ -1926,7 +1856,6 @@
         </w:rPr>
         <w:t>Mediatype</w:t>
       </w:r>
-      <w:proofErr w:type="spellEnd"/>
       <w:r>
         <w:rPr>
           <w:i/>
@@ -1988,7 +1917,6 @@
         </w:rPr>
         <w:t xml:space="preserve">Riferimenti per l’applicazione </w:t>
       </w:r>
-      <w:proofErr w:type="spellStart"/>
       <w:r>
         <w:rPr>
           <w:i/>
@@ -1999,7 +1927,6 @@
         </w:rPr>
         <w:t>Vue</w:t>
       </w:r>
-      <w:proofErr w:type="spellEnd"/>
       <w:r>
         <w:rPr>
           <w:sz w:val="24"/>
@@ -2040,7 +1967,6 @@
         </w:rPr>
         <w:t xml:space="preserve">Configurazione di </w:t>
       </w:r>
-      <w:proofErr w:type="spellStart"/>
       <w:r>
         <w:rPr>
           <w:i/>
@@ -2051,7 +1977,6 @@
         </w:rPr>
         <w:t>axios</w:t>
       </w:r>
-      <w:proofErr w:type="spellEnd"/>
       <w:r>
         <w:rPr>
           <w:sz w:val="20"/>
@@ -2101,7 +2026,6 @@
         </w:rPr>
         <w:t xml:space="preserve">Utilizzo di </w:t>
       </w:r>
-      <w:proofErr w:type="spellStart"/>
       <w:r>
         <w:rPr>
           <w:i/>
@@ -2112,7 +2036,6 @@
         </w:rPr>
         <w:t>sweetalert</w:t>
       </w:r>
-      <w:proofErr w:type="spellEnd"/>
       <w:r>
         <w:rPr>
           <w:sz w:val="20"/>
@@ -2121,7 +2044,6 @@
         </w:rPr>
         <w:t xml:space="preserve"> per </w:t>
       </w:r>
-      <w:proofErr w:type="spellStart"/>
       <w:r>
         <w:rPr>
           <w:i/>
@@ -2132,7 +2054,6 @@
         </w:rPr>
         <w:t>alert</w:t>
       </w:r>
-      <w:proofErr w:type="spellEnd"/>
       <w:r>
         <w:rPr>
           <w:sz w:val="20"/>
@@ -2190,7 +2111,6 @@
         </w:rPr>
         <w:t xml:space="preserve">Utilizzo di </w:t>
       </w:r>
-      <w:proofErr w:type="spellStart"/>
       <w:r>
         <w:rPr>
           <w:i/>
@@ -2201,7 +2121,6 @@
         </w:rPr>
         <w:t>checkbox</w:t>
       </w:r>
-      <w:proofErr w:type="spellEnd"/>
       <w:r>
         <w:rPr>
           <w:sz w:val="20"/>
@@ -2210,7 +2129,6 @@
         </w:rPr>
         <w:t xml:space="preserve"> in </w:t>
       </w:r>
-      <w:proofErr w:type="spellStart"/>
       <w:r>
         <w:rPr>
           <w:i/>
@@ -2221,7 +2139,6 @@
         </w:rPr>
         <w:t>Vue</w:t>
       </w:r>
-      <w:proofErr w:type="spellEnd"/>
       <w:r>
         <w:rPr>
           <w:sz w:val="20"/>
@@ -2295,7 +2212,6 @@
         </w:rPr>
         <w:t xml:space="preserve">Utilizzo di </w:t>
       </w:r>
-      <w:proofErr w:type="spellStart"/>
       <w:r>
         <w:rPr>
           <w:i/>
@@ -2306,7 +2222,6 @@
         </w:rPr>
         <w:t>Map</w:t>
       </w:r>
-      <w:proofErr w:type="spellEnd"/>
       <w:r>
         <w:rPr>
           <w:sz w:val="20"/>
@@ -2388,7 +2303,6 @@
         </w:rPr>
         <w:t xml:space="preserve">Utilizzo della funzione </w:t>
       </w:r>
-      <w:proofErr w:type="spellStart"/>
       <w:r>
         <w:rPr>
           <w:i/>
@@ -2399,7 +2313,6 @@
         </w:rPr>
         <w:t>flatMap</w:t>
       </w:r>
-      <w:proofErr w:type="spellEnd"/>
       <w:r>
         <w:rPr>
           <w:sz w:val="20"/>
@@ -2634,7 +2547,6 @@
         </w:rPr>
         <w:t xml:space="preserve">Forzare l’aggiornamento di un componente </w:t>
       </w:r>
-      <w:proofErr w:type="spellStart"/>
       <w:r>
         <w:rPr>
           <w:i/>
@@ -2655,7 +2567,6 @@
         </w:rPr>
         <w:t>ue</w:t>
       </w:r>
-      <w:proofErr w:type="spellEnd"/>
       <w:r>
         <w:rPr>
           <w:sz w:val="20"/>
@@ -2780,27 +2691,15 @@
         </w:rPr>
         <w:t xml:space="preserve">Utilizzo della funzione </w:t>
       </w:r>
-      <w:proofErr w:type="spellStart"/>
-      <w:r>
-        <w:rPr>
-          <w:i/>
-          <w:iCs/>
-          <w:sz w:val="20"/>
-          <w:szCs w:val="20"/>
-          <w:lang w:val="it-IT"/>
-        </w:rPr>
-        <w:t>Object.freeze</w:t>
-      </w:r>
-      <w:proofErr w:type="spellEnd"/>
-      <w:r>
-        <w:rPr>
-          <w:i/>
-          <w:iCs/>
-          <w:sz w:val="20"/>
-          <w:szCs w:val="20"/>
-          <w:lang w:val="it-IT"/>
-        </w:rPr>
-        <w:t>()</w:t>
+      <w:r>
+        <w:rPr>
+          <w:i/>
+          <w:iCs/>
+          <w:sz w:val="20"/>
+          <w:szCs w:val="20"/>
+          <w:lang w:val="it-IT"/>
+        </w:rPr>
+        <w:t>Object.freeze()</w:t>
       </w:r>
       <w:r>
         <w:rPr>
@@ -2859,7 +2758,6 @@
         </w:rPr>
         <w:t xml:space="preserve">Ordinamento di un oggetto </w:t>
       </w:r>
-      <w:proofErr w:type="spellStart"/>
       <w:r>
         <w:rPr>
           <w:i/>
@@ -2870,7 +2768,6 @@
         </w:rPr>
         <w:t>Map</w:t>
       </w:r>
-      <w:proofErr w:type="spellEnd"/>
       <w:r>
         <w:rPr>
           <w:sz w:val="20"/>
@@ -2946,7 +2843,6 @@
         </w:rPr>
         <w:t xml:space="preserve"> di due oggetti </w:t>
       </w:r>
-      <w:proofErr w:type="spellStart"/>
       <w:r>
         <w:rPr>
           <w:i/>
@@ -2957,7 +2853,6 @@
         </w:rPr>
         <w:t>Map</w:t>
       </w:r>
-      <w:proofErr w:type="spellEnd"/>
       <w:r>
         <w:rPr>
           <w:sz w:val="20"/>
@@ -3032,7 +2927,6 @@
         <w:lastRenderedPageBreak/>
         <w:t xml:space="preserve">Utilizzo della funzione </w:t>
       </w:r>
-      <w:proofErr w:type="spellStart"/>
       <w:r>
         <w:rPr>
           <w:i/>
@@ -3043,7 +2937,6 @@
         </w:rPr>
         <w:t>Promise.all</w:t>
       </w:r>
-      <w:proofErr w:type="spellEnd"/>
       <w:r>
         <w:rPr>
           <w:i/>
@@ -3177,8 +3070,11 @@
           <w:numId w:val="1"/>
         </w:numPr>
         <w:rPr>
-          <w:sz w:val="20"/>
-          <w:szCs w:val="20"/>
+          <w:rStyle w:val="Collegamentoipertestuale"/>
+          <w:color w:val="auto"/>
+          <w:sz w:val="20"/>
+          <w:szCs w:val="20"/>
+          <w:u w:val="none"/>
           <w:lang w:val="it-IT"/>
         </w:rPr>
       </w:pPr>
@@ -3198,7 +3094,6 @@
         </w:rPr>
         <w:t xml:space="preserve">sabilitare l’ereditarietà degli attributi nei componenti </w:t>
       </w:r>
-      <w:proofErr w:type="spellStart"/>
       <w:r>
         <w:rPr>
           <w:i/>
@@ -3209,16 +3104,15 @@
         </w:rPr>
         <w:t>Vue</w:t>
       </w:r>
-      <w:proofErr w:type="spellEnd"/>
-      <w:r>
-        <w:rPr>
-          <w:sz w:val="20"/>
-          <w:szCs w:val="20"/>
-          <w:lang w:val="it-IT"/>
-        </w:rPr>
-        <w:tab/>
-      </w:r>
-      <w:hyperlink r:id="rId38" w:history="1">
+      <w:r>
+        <w:rPr>
+          <w:sz w:val="20"/>
+          <w:szCs w:val="20"/>
+          <w:lang w:val="it-IT"/>
+        </w:rPr>
+        <w:tab/>
+      </w:r>
+      <w:hyperlink r:id="rId38" w:anchor="disabling-attribute-inheritance" w:history="1">
         <w:r>
           <w:rPr>
             <w:rStyle w:val="Collegamentoipertestuale"/>
@@ -3232,6 +3126,104 @@
     </w:p>
     <w:p>
       <w:pPr>
+        <w:pStyle w:val="Paragrafoelenco"/>
+        <w:numPr>
+          <w:ilvl w:val="0"/>
+          <w:numId w:val="1"/>
+        </w:numPr>
+        <w:rPr>
+          <w:sz w:val="20"/>
+          <w:szCs w:val="20"/>
+          <w:lang w:val="it-IT"/>
+        </w:rPr>
+      </w:pPr>
+      <w:r>
+        <w:rPr>
+          <w:sz w:val="20"/>
+          <w:szCs w:val="20"/>
+          <w:lang w:val="it-IT"/>
+        </w:rPr>
+        <w:t>Impo</w:t>
+      </w:r>
+      <w:r>
+        <w:rPr>
+          <w:sz w:val="20"/>
+          <w:szCs w:val="20"/>
+          <w:lang w:val="it-IT"/>
+        </w:rPr>
+        <w:t>stare le dimensioni degli script in cui suddividere l’output del progetto Vue</w:t>
+      </w:r>
+    </w:p>
+    <w:p>
+      <w:pPr>
+        <w:pStyle w:val="Paragrafoelenco"/>
+        <w:ind w:left="5760"/>
+        <w:rPr>
+          <w:sz w:val="20"/>
+          <w:szCs w:val="20"/>
+          <w:lang w:val="it-IT"/>
+        </w:rPr>
+      </w:pPr>
+      <w:hyperlink r:id="rId39" w:history="1">
+        <w:r>
+          <w:rPr>
+            <w:rStyle w:val="Collegamentoipertestuale"/>
+            <w:sz w:val="20"/>
+            <w:szCs w:val="20"/>
+            <w:lang w:val="it-IT"/>
+          </w:rPr>
+          <w:t>https://stackoverflow.com/a/52634444</w:t>
+        </w:r>
+      </w:hyperlink>
+    </w:p>
+    <w:p>
+      <w:pPr>
+        <w:pStyle w:val="Paragrafoelenco"/>
+        <w:numPr>
+          <w:ilvl w:val="0"/>
+          <w:numId w:val="1"/>
+        </w:numPr>
+        <w:rPr>
+          <w:sz w:val="20"/>
+          <w:szCs w:val="20"/>
+          <w:lang w:val="it-IT"/>
+        </w:rPr>
+      </w:pPr>
+      <w:r>
+        <w:rPr>
+          <w:sz w:val="20"/>
+          <w:szCs w:val="20"/>
+          <w:lang w:val="it-IT"/>
+        </w:rPr>
+        <w:t>Modificare le dimensioni dei file per cui mostrare warning durante la compilazione</w:t>
+      </w:r>
+    </w:p>
+    <w:p>
+      <w:pPr>
+        <w:pStyle w:val="Paragrafoelenco"/>
+        <w:ind w:left="5760"/>
+        <w:rPr>
+          <w:sz w:val="20"/>
+          <w:szCs w:val="20"/>
+          <w:lang w:val="it-IT"/>
+        </w:rPr>
+      </w:pPr>
+      <w:hyperlink r:id="rId40" w:history="1">
+        <w:r>
+          <w:rPr>
+            <w:rStyle w:val="Collegamentoipertestuale"/>
+            <w:sz w:val="20"/>
+            <w:szCs w:val="20"/>
+            <w:lang w:val="it-IT"/>
+          </w:rPr>
+          <w:t>https://forum.vuejs.org/t/asset-size-limit-warning/40429/4</w:t>
+        </w:r>
+      </w:hyperlink>
+    </w:p>
+    <w:p>
+      <w:pPr>
+        <w:pStyle w:val="Paragrafoelenco"/>
+        <w:ind w:left="5760"/>
         <w:rPr>
           <w:sz w:val="20"/>
           <w:szCs w:val="20"/>

</xml_diff>

<commit_message>
Modificate configurazioni di Webpack (relative a dimensione dei moduli JS).
</commit_message>
<xml_diff>
--- a/__EXTRA__/Riferimenti al codice trovato al di fuori del materiale delle lezioni e adattato.docx
+++ b/__EXTRA__/Riferimenti al codice trovato al di fuori del materiale delle lezioni e adattato.docx
@@ -76,21 +76,7 @@
         <w:rPr>
           <w:lang w:val="it-IT"/>
         </w:rPr>
-        <w:t>Riferimenti per la web-</w:t>
-      </w:r>
-      <w:proofErr w:type="spellStart"/>
-      <w:r>
-        <w:rPr>
-          <w:lang w:val="it-IT"/>
-        </w:rPr>
-        <w:t>application</w:t>
-      </w:r>
-      <w:proofErr w:type="spellEnd"/>
-      <w:r>
-        <w:rPr>
-          <w:lang w:val="it-IT"/>
-        </w:rPr>
-        <w:t xml:space="preserve"> ed il client REST implementati in Java</w:t>
+        <w:t>Riferimenti per la web-application ed il client REST implementati in Java</w:t>
       </w:r>
     </w:p>
     <w:p>
@@ -198,71 +184,15 @@
         </w:rPr>
         <w:t xml:space="preserve">(utilizzando il </w:t>
       </w:r>
-      <w:proofErr w:type="spellStart"/>
-      <w:r>
-        <w:rPr>
-          <w:i/>
-          <w:iCs/>
-          <w:sz w:val="18"/>
-          <w:szCs w:val="18"/>
-          <w:lang w:val="it-IT"/>
-        </w:rPr>
-        <w:t>MediaType</w:t>
-      </w:r>
-      <w:proofErr w:type="spellEnd"/>
-      <w:r>
-        <w:rPr>
-          <w:i/>
-          <w:iCs/>
-          <w:sz w:val="18"/>
-          <w:szCs w:val="18"/>
-          <w:lang w:val="it-IT"/>
-        </w:rPr>
-        <w:t xml:space="preserve"> “</w:t>
-      </w:r>
-      <w:proofErr w:type="spellStart"/>
-      <w:r>
-        <w:rPr>
-          <w:i/>
-          <w:iCs/>
-          <w:sz w:val="18"/>
-          <w:szCs w:val="18"/>
-          <w:lang w:val="it-IT"/>
-        </w:rPr>
-        <w:t>application</w:t>
-      </w:r>
-      <w:proofErr w:type="spellEnd"/>
-      <w:r>
-        <w:rPr>
-          <w:i/>
-          <w:iCs/>
-          <w:sz w:val="18"/>
-          <w:szCs w:val="18"/>
-          <w:lang w:val="it-IT"/>
-        </w:rPr>
-        <w:t>/</w:t>
-      </w:r>
-      <w:proofErr w:type="spellStart"/>
-      <w:r>
-        <w:rPr>
-          <w:i/>
-          <w:iCs/>
-          <w:sz w:val="18"/>
-          <w:szCs w:val="18"/>
-          <w:lang w:val="it-IT"/>
-        </w:rPr>
-        <w:t>octet</w:t>
-      </w:r>
-      <w:proofErr w:type="spellEnd"/>
-      <w:r>
-        <w:rPr>
-          <w:i/>
-          <w:iCs/>
-          <w:sz w:val="18"/>
-          <w:szCs w:val="18"/>
-          <w:lang w:val="it-IT"/>
-        </w:rPr>
-        <w:t>-stream”</w:t>
+      <w:r>
+        <w:rPr>
+          <w:i/>
+          <w:iCs/>
+          <w:sz w:val="18"/>
+          <w:szCs w:val="18"/>
+          <w:lang w:val="it-IT"/>
+        </w:rPr>
+        <w:t>MediaType “application/octet-stream”</w:t>
       </w:r>
       <w:r>
         <w:rPr>
@@ -393,71 +323,15 @@
         </w:rPr>
         <w:t xml:space="preserve">(utilizzando il </w:t>
       </w:r>
-      <w:proofErr w:type="spellStart"/>
-      <w:r>
-        <w:rPr>
-          <w:i/>
-          <w:iCs/>
-          <w:sz w:val="18"/>
-          <w:szCs w:val="18"/>
-          <w:lang w:val="it-IT"/>
-        </w:rPr>
-        <w:t>MediaType</w:t>
-      </w:r>
-      <w:proofErr w:type="spellEnd"/>
-      <w:r>
-        <w:rPr>
-          <w:i/>
-          <w:iCs/>
-          <w:sz w:val="18"/>
-          <w:szCs w:val="18"/>
-          <w:lang w:val="it-IT"/>
-        </w:rPr>
-        <w:t xml:space="preserve"> “</w:t>
-      </w:r>
-      <w:proofErr w:type="spellStart"/>
-      <w:r>
-        <w:rPr>
-          <w:i/>
-          <w:iCs/>
-          <w:sz w:val="18"/>
-          <w:szCs w:val="18"/>
-          <w:lang w:val="it-IT"/>
-        </w:rPr>
-        <w:t>multipart</w:t>
-      </w:r>
-      <w:proofErr w:type="spellEnd"/>
-      <w:r>
-        <w:rPr>
-          <w:i/>
-          <w:iCs/>
-          <w:sz w:val="18"/>
-          <w:szCs w:val="18"/>
-          <w:lang w:val="it-IT"/>
-        </w:rPr>
-        <w:t>/</w:t>
-      </w:r>
-      <w:proofErr w:type="spellStart"/>
-      <w:r>
-        <w:rPr>
-          <w:i/>
-          <w:iCs/>
-          <w:sz w:val="18"/>
-          <w:szCs w:val="18"/>
-          <w:lang w:val="it-IT"/>
-        </w:rPr>
-        <w:t>form</w:t>
-      </w:r>
-      <w:proofErr w:type="spellEnd"/>
-      <w:r>
-        <w:rPr>
-          <w:i/>
-          <w:iCs/>
-          <w:sz w:val="18"/>
-          <w:szCs w:val="18"/>
-          <w:lang w:val="it-IT"/>
-        </w:rPr>
-        <w:t>-data”</w:t>
+      <w:r>
+        <w:rPr>
+          <w:i/>
+          <w:iCs/>
+          <w:sz w:val="18"/>
+          <w:szCs w:val="18"/>
+          <w:lang w:val="it-IT"/>
+        </w:rPr>
+        <w:t>MediaType “multipart/form-data”</w:t>
       </w:r>
       <w:r>
         <w:rPr>
@@ -489,35 +363,12 @@
           <w:szCs w:val="18"/>
           <w:lang w:val="it-IT"/>
         </w:rPr>
-        <w:t xml:space="preserve">Utilizzo di </w:t>
-      </w:r>
-      <w:proofErr w:type="spellStart"/>
+        <w:t xml:space="preserve">Utilizzo di Objectify fuori dal contesto di una </w:t>
+      </w:r>
       <w:r>
         <w:rPr>
           <w:b/>
           <w:bCs/>
-          <w:sz w:val="18"/>
-          <w:szCs w:val="18"/>
-          <w:lang w:val="it-IT"/>
-        </w:rPr>
-        <w:t>Objectify</w:t>
-      </w:r>
-      <w:proofErr w:type="spellEnd"/>
-      <w:r>
-        <w:rPr>
-          <w:b/>
-          <w:bCs/>
-          <w:sz w:val="18"/>
-          <w:szCs w:val="18"/>
-          <w:lang w:val="it-IT"/>
-        </w:rPr>
-        <w:t xml:space="preserve"> fuori dal contesto di una </w:t>
-      </w:r>
-      <w:proofErr w:type="spellStart"/>
-      <w:r>
-        <w:rPr>
-          <w:b/>
-          <w:bCs/>
           <w:i/>
           <w:iCs/>
           <w:sz w:val="18"/>
@@ -526,7 +377,6 @@
         </w:rPr>
         <w:t>request</w:t>
       </w:r>
-      <w:proofErr w:type="spellEnd"/>
       <w:r>
         <w:rPr>
           <w:b/>
@@ -620,7 +470,6 @@
         </w:rPr>
         <w:t xml:space="preserve"> a </w:t>
       </w:r>
-      <w:proofErr w:type="gramStart"/>
       <w:r>
         <w:rPr>
           <w:b/>
@@ -631,20 +480,7 @@
           <w:szCs w:val="18"/>
           <w:lang w:val="it-IT"/>
         </w:rPr>
-        <w:t>byte[</w:t>
-      </w:r>
-      <w:proofErr w:type="gramEnd"/>
-      <w:r>
-        <w:rPr>
-          <w:b/>
-          <w:bCs/>
-          <w:i/>
-          <w:iCs/>
-          <w:sz w:val="18"/>
-          <w:szCs w:val="18"/>
-          <w:lang w:val="it-IT"/>
-        </w:rPr>
-        <w:t>]</w:t>
+        <w:t>byte[]</w:t>
       </w:r>
       <w:r>
         <w:rPr>
@@ -709,7 +545,6 @@
           <w:u w:val="none"/>
         </w:rPr>
       </w:pPr>
-      <w:proofErr w:type="spellStart"/>
       <w:r>
         <w:rPr>
           <w:b/>
@@ -719,19 +554,7 @@
           <w:sz w:val="18"/>
           <w:szCs w:val="18"/>
         </w:rPr>
-        <w:t>Mediatype</w:t>
-      </w:r>
-      <w:proofErr w:type="spellEnd"/>
-      <w:r>
-        <w:rPr>
-          <w:b/>
-          <w:bCs/>
-          <w:i/>
-          <w:iCs/>
-          <w:sz w:val="18"/>
-          <w:szCs w:val="18"/>
-        </w:rPr>
-        <w:t xml:space="preserve"> “multipart/form-data” </w:t>
+        <w:t xml:space="preserve">Mediatype “multipart/form-data” </w:t>
       </w:r>
       <w:r>
         <w:rPr>
@@ -781,16 +604,8 @@
         <w:rPr>
           <w:lang w:val="it-IT"/>
         </w:rPr>
-        <w:t xml:space="preserve">Riferimenti per l’applicazione </w:t>
-      </w:r>
-      <w:proofErr w:type="spellStart"/>
-      <w:r>
-        <w:rPr>
-          <w:lang w:val="it-IT"/>
-        </w:rPr>
-        <w:t>Vue</w:t>
-      </w:r>
-      <w:proofErr w:type="spellEnd"/>
+        <w:t>Riferimenti per l’applicazione Vue</w:t>
+      </w:r>
       <w:r>
         <w:rPr>
           <w:lang w:val="it-IT"/>
@@ -821,7 +636,6 @@
         </w:rPr>
         <w:t xml:space="preserve">Configurazione di </w:t>
       </w:r>
-      <w:proofErr w:type="spellStart"/>
       <w:r>
         <w:rPr>
           <w:b/>
@@ -834,7 +648,6 @@
         </w:rPr>
         <w:t>axios</w:t>
       </w:r>
-      <w:proofErr w:type="spellEnd"/>
       <w:r>
         <w:rPr>
           <w:b/>
@@ -1011,81 +824,19 @@
           <w:szCs w:val="18"/>
           <w:lang w:val="it-IT"/>
         </w:rPr>
-        <w:t>Upload di un file (</w:t>
-      </w:r>
-      <w:proofErr w:type="spellStart"/>
+        <w:t xml:space="preserve">Upload di un file (content-type: </w:t>
+      </w:r>
       <w:r>
         <w:rPr>
           <w:b/>
           <w:bCs/>
-          <w:sz w:val="18"/>
-          <w:szCs w:val="18"/>
-          <w:lang w:val="it-IT"/>
-        </w:rPr>
-        <w:t>content-type</w:t>
-      </w:r>
-      <w:proofErr w:type="spellEnd"/>
-      <w:r>
-        <w:rPr>
-          <w:b/>
-          <w:bCs/>
-          <w:sz w:val="18"/>
-          <w:szCs w:val="18"/>
-          <w:lang w:val="it-IT"/>
-        </w:rPr>
-        <w:t xml:space="preserve">: </w:t>
-      </w:r>
-      <w:proofErr w:type="spellStart"/>
-      <w:r>
-        <w:rPr>
-          <w:b/>
-          <w:bCs/>
-          <w:i/>
-          <w:iCs/>
-          <w:sz w:val="18"/>
-          <w:szCs w:val="18"/>
-          <w:lang w:val="it-IT"/>
-        </w:rPr>
-        <w:t>multipart</w:t>
-      </w:r>
-      <w:proofErr w:type="spellEnd"/>
-      <w:r>
-        <w:rPr>
-          <w:b/>
-          <w:bCs/>
-          <w:i/>
-          <w:iCs/>
-          <w:sz w:val="18"/>
-          <w:szCs w:val="18"/>
-          <w:lang w:val="it-IT"/>
-        </w:rPr>
-        <w:t>/</w:t>
-      </w:r>
-      <w:proofErr w:type="spellStart"/>
-      <w:r>
-        <w:rPr>
-          <w:b/>
-          <w:bCs/>
-          <w:i/>
-          <w:iCs/>
-          <w:sz w:val="18"/>
-          <w:szCs w:val="18"/>
-          <w:lang w:val="it-IT"/>
-        </w:rPr>
-        <w:t>form</w:t>
-      </w:r>
-      <w:proofErr w:type="spellEnd"/>
-      <w:r>
-        <w:rPr>
-          <w:b/>
-          <w:bCs/>
-          <w:i/>
-          <w:iCs/>
-          <w:sz w:val="18"/>
-          <w:szCs w:val="18"/>
-          <w:lang w:val="it-IT"/>
-        </w:rPr>
-        <w:t>-data</w:t>
+          <w:i/>
+          <w:iCs/>
+          <w:sz w:val="18"/>
+          <w:szCs w:val="18"/>
+          <w:lang w:val="it-IT"/>
+        </w:rPr>
+        <w:t>multipart/form-data</w:t>
       </w:r>
       <w:r>
         <w:rPr>
@@ -1148,7 +899,6 @@
         </w:rPr>
         <w:t xml:space="preserve">Ordinamento di un oggetto </w:t>
       </w:r>
-      <w:proofErr w:type="spellStart"/>
       <w:r>
         <w:rPr>
           <w:b/>
@@ -1161,7 +911,6 @@
         </w:rPr>
         <w:t>Map</w:t>
       </w:r>
-      <w:proofErr w:type="spellEnd"/>
       <w:r>
         <w:rPr>
           <w:sz w:val="18"/>
@@ -1229,7 +978,6 @@
         </w:rPr>
         <w:t xml:space="preserve">Utilizzo della funzione </w:t>
       </w:r>
-      <w:proofErr w:type="spellStart"/>
       <w:r>
         <w:rPr>
           <w:b/>
@@ -1242,7 +990,6 @@
         </w:rPr>
         <w:t>Promise.all</w:t>
       </w:r>
-      <w:proofErr w:type="spellEnd"/>
       <w:r>
         <w:rPr>
           <w:i/>
@@ -1612,7 +1359,6 @@
           <w:lang w:val="it-IT"/>
         </w:rPr>
       </w:pPr>
-      <w:proofErr w:type="spellStart"/>
       <w:r>
         <w:rPr>
           <w:i/>
@@ -1623,7 +1369,6 @@
         </w:rPr>
         <w:t>Annotation</w:t>
       </w:r>
-      <w:proofErr w:type="spellEnd"/>
       <w:r>
         <w:rPr>
           <w:sz w:val="18"/>
@@ -1720,7 +1465,6 @@
         <w:br/>
         <w:t xml:space="preserve">(per ottenere l’istanza di </w:t>
       </w:r>
-      <w:proofErr w:type="spellStart"/>
       <w:r>
         <w:rPr>
           <w:i/>
@@ -1731,7 +1475,6 @@
         </w:rPr>
         <w:t>HttpServletRequest</w:t>
       </w:r>
-      <w:proofErr w:type="spellEnd"/>
       <w:r>
         <w:rPr>
           <w:sz w:val="18"/>
@@ -1762,7 +1505,6 @@
         </w:rPr>
         <w:t xml:space="preserve">Interfaccia </w:t>
       </w:r>
-      <w:proofErr w:type="spellStart"/>
       <w:r>
         <w:rPr>
           <w:i/>
@@ -1773,7 +1515,6 @@
         </w:rPr>
         <w:t>ExceptionMapper</w:t>
       </w:r>
-      <w:proofErr w:type="spellEnd"/>
       <w:r>
         <w:rPr>
           <w:sz w:val="18"/>
@@ -1901,20 +1642,8 @@
           <w:szCs w:val="18"/>
           <w:lang w:val="it-IT"/>
         </w:rPr>
-        <w:t>jersey-media-</w:t>
-      </w:r>
-      <w:proofErr w:type="spellStart"/>
-      <w:r>
-        <w:rPr>
-          <w:i/>
-          <w:iCs/>
-          <w:sz w:val="18"/>
-          <w:szCs w:val="18"/>
-          <w:lang w:val="it-IT"/>
-        </w:rPr>
-        <w:t>multipart</w:t>
-      </w:r>
-      <w:proofErr w:type="spellEnd"/>
+        <w:t>jersey-media-multipart</w:t>
+      </w:r>
       <w:r>
         <w:rPr>
           <w:i/>
@@ -2075,7 +1804,6 @@
           <w:lang w:val="it-IT"/>
         </w:rPr>
       </w:pPr>
-      <w:proofErr w:type="spellStart"/>
       <w:r>
         <w:rPr>
           <w:i/>
@@ -2086,7 +1814,6 @@
         </w:rPr>
         <w:t>Wrapper</w:t>
       </w:r>
-      <w:proofErr w:type="spellEnd"/>
       <w:r>
         <w:rPr>
           <w:sz w:val="18"/>
@@ -2095,7 +1822,6 @@
         </w:rPr>
         <w:t xml:space="preserve"> per </w:t>
       </w:r>
-      <w:proofErr w:type="spellStart"/>
       <w:r>
         <w:rPr>
           <w:i/>
@@ -2106,7 +1832,6 @@
         </w:rPr>
         <w:t>HttpServletRequest</w:t>
       </w:r>
-      <w:proofErr w:type="spellEnd"/>
       <w:r>
         <w:rPr>
           <w:sz w:val="18"/>
@@ -2193,20 +1918,8 @@
           <w:szCs w:val="18"/>
           <w:lang w:val="it-IT"/>
         </w:rPr>
-        <w:t xml:space="preserve">HTTP </w:t>
-      </w:r>
-      <w:proofErr w:type="spellStart"/>
-      <w:r>
-        <w:rPr>
-          <w:i/>
-          <w:iCs/>
-          <w:sz w:val="18"/>
-          <w:szCs w:val="18"/>
-          <w:lang w:val="it-IT"/>
-        </w:rPr>
-        <w:t>Request</w:t>
-      </w:r>
-      <w:proofErr w:type="spellEnd"/>
+        <w:t>HTTP Request</w:t>
+      </w:r>
       <w:r>
         <w:rPr>
           <w:sz w:val="18"/>
@@ -2233,38 +1946,15 @@
         </w:rPr>
         <w:t xml:space="preserve"> chiusi” dovuti all’utilizzo del metodo </w:t>
       </w:r>
-      <w:proofErr w:type="spellStart"/>
-      <w:r>
-        <w:rPr>
-          <w:i/>
-          <w:iCs/>
-          <w:sz w:val="18"/>
-          <w:szCs w:val="18"/>
-          <w:lang w:val="it-IT"/>
-        </w:rPr>
-        <w:t>ServletRequest.getReader</w:t>
-      </w:r>
-      <w:proofErr w:type="spellEnd"/>
-      <w:r>
-        <w:rPr>
-          <w:i/>
-          <w:iCs/>
-          <w:sz w:val="18"/>
-          <w:szCs w:val="18"/>
-          <w:lang w:val="it-IT"/>
-        </w:rPr>
-        <w:t>(</w:t>
-      </w:r>
-      <w:proofErr w:type="gramStart"/>
-      <w:r>
-        <w:rPr>
-          <w:i/>
-          <w:iCs/>
-          <w:sz w:val="18"/>
-          <w:szCs w:val="18"/>
-          <w:lang w:val="it-IT"/>
-        </w:rPr>
-        <w:t>)</w:t>
+      <w:r>
+        <w:rPr>
+          <w:i/>
+          <w:iCs/>
+          <w:sz w:val="18"/>
+          <w:szCs w:val="18"/>
+          <w:lang w:val="it-IT"/>
+        </w:rPr>
+        <w:t>ServletRequest.getReader()</w:t>
       </w:r>
       <w:r>
         <w:rPr>
@@ -2274,7 +1964,6 @@
         </w:rPr>
         <w:t xml:space="preserve"> )</w:t>
       </w:r>
-      <w:proofErr w:type="gramEnd"/>
     </w:p>
     <w:p>
       <w:pPr>
@@ -2297,7 +1986,6 @@
         </w:rPr>
         <w:t xml:space="preserve">Classe </w:t>
       </w:r>
-      <w:proofErr w:type="spellStart"/>
       <w:r>
         <w:rPr>
           <w:i/>
@@ -2308,7 +1996,6 @@
         </w:rPr>
         <w:t>SystemProperty</w:t>
       </w:r>
-      <w:proofErr w:type="spellEnd"/>
       <w:r>
         <w:rPr>
           <w:sz w:val="18"/>
@@ -2411,27 +2098,15 @@
         </w:rPr>
         <w:t xml:space="preserve">per eseguire </w:t>
       </w:r>
-      <w:proofErr w:type="spellStart"/>
-      <w:r>
-        <w:rPr>
-          <w:i/>
-          <w:iCs/>
-          <w:sz w:val="18"/>
-          <w:szCs w:val="18"/>
-          <w:lang w:val="it-IT"/>
-        </w:rPr>
-        <w:t>npm</w:t>
-      </w:r>
-      <w:proofErr w:type="spellEnd"/>
-      <w:r>
-        <w:rPr>
-          <w:i/>
-          <w:iCs/>
-          <w:sz w:val="18"/>
-          <w:szCs w:val="18"/>
-          <w:lang w:val="it-IT"/>
-        </w:rPr>
-        <w:t xml:space="preserve"> </w:t>
+      <w:r>
+        <w:rPr>
+          <w:i/>
+          <w:iCs/>
+          <w:sz w:val="18"/>
+          <w:szCs w:val="18"/>
+          <w:lang w:val="it-IT"/>
+        </w:rPr>
+        <w:t xml:space="preserve">npm </w:t>
       </w:r>
       <w:r>
         <w:rPr>
@@ -2579,7 +2254,6 @@
         </w:rPr>
         <w:t xml:space="preserve">Generazione di </w:t>
       </w:r>
-      <w:proofErr w:type="spellStart"/>
       <w:r>
         <w:rPr>
           <w:i/>
@@ -2590,7 +2264,6 @@
         </w:rPr>
         <w:t>Javadoc</w:t>
       </w:r>
-      <w:proofErr w:type="spellEnd"/>
       <w:r>
         <w:rPr>
           <w:sz w:val="18"/>
@@ -2733,29 +2406,15 @@
         </w:rPr>
         <w:t xml:space="preserve">Utilizzo del file </w:t>
       </w:r>
-      <w:proofErr w:type="spellStart"/>
-      <w:proofErr w:type="gramStart"/>
-      <w:r>
-        <w:rPr>
-          <w:i/>
-          <w:iCs/>
-          <w:sz w:val="18"/>
-          <w:szCs w:val="18"/>
-          <w:lang w:val="it-IT"/>
-        </w:rPr>
-        <w:t>index.yaml</w:t>
-      </w:r>
-      <w:proofErr w:type="spellEnd"/>
-      <w:proofErr w:type="gramEnd"/>
-      <w:r>
-        <w:rPr>
-          <w:i/>
-          <w:iCs/>
-          <w:sz w:val="18"/>
-          <w:szCs w:val="18"/>
-          <w:lang w:val="it-IT"/>
-        </w:rPr>
-        <w:t xml:space="preserve"> </w:t>
+      <w:r>
+        <w:rPr>
+          <w:i/>
+          <w:iCs/>
+          <w:sz w:val="18"/>
+          <w:szCs w:val="18"/>
+          <w:lang w:val="it-IT"/>
+        </w:rPr>
+        <w:t xml:space="preserve">index.yaml </w:t>
       </w:r>
       <w:r>
         <w:rPr>
@@ -2904,27 +2563,15 @@
         </w:rPr>
         <w:t xml:space="preserve">Utilizzo di </w:t>
       </w:r>
-      <w:proofErr w:type="spellStart"/>
-      <w:r>
-        <w:rPr>
-          <w:i/>
-          <w:iCs/>
-          <w:sz w:val="18"/>
-          <w:szCs w:val="18"/>
-          <w:lang w:val="it-IT"/>
-        </w:rPr>
-        <w:t>Objectify</w:t>
-      </w:r>
-      <w:proofErr w:type="spellEnd"/>
-      <w:r>
-        <w:rPr>
-          <w:i/>
-          <w:iCs/>
-          <w:sz w:val="18"/>
-          <w:szCs w:val="18"/>
-          <w:lang w:val="it-IT"/>
-        </w:rPr>
-        <w:t xml:space="preserve"> </w:t>
+      <w:r>
+        <w:rPr>
+          <w:i/>
+          <w:iCs/>
+          <w:sz w:val="18"/>
+          <w:szCs w:val="18"/>
+          <w:lang w:val="it-IT"/>
+        </w:rPr>
+        <w:t xml:space="preserve">Objectify </w:t>
       </w:r>
       <w:r>
         <w:rPr>
@@ -2934,7 +2581,6 @@
         </w:rPr>
         <w:t xml:space="preserve">in test </w:t>
       </w:r>
-      <w:proofErr w:type="spellStart"/>
       <w:r>
         <w:rPr>
           <w:i/>
@@ -2945,7 +2591,6 @@
         </w:rPr>
         <w:t>JUnit</w:t>
       </w:r>
-      <w:proofErr w:type="spellEnd"/>
       <w:r>
         <w:rPr>
           <w:i/>
@@ -3019,7 +2664,6 @@
         </w:rPr>
         <w:t xml:space="preserve">Utilizzo di </w:t>
       </w:r>
-      <w:proofErr w:type="spellStart"/>
       <w:r>
         <w:rPr>
           <w:i/>
@@ -3030,7 +2674,6 @@
         </w:rPr>
         <w:t>sweetalert</w:t>
       </w:r>
-      <w:proofErr w:type="spellEnd"/>
       <w:r>
         <w:rPr>
           <w:sz w:val="18"/>
@@ -3039,7 +2682,6 @@
         </w:rPr>
         <w:t xml:space="preserve"> per </w:t>
       </w:r>
-      <w:proofErr w:type="spellStart"/>
       <w:r>
         <w:rPr>
           <w:i/>
@@ -3050,7 +2692,6 @@
         </w:rPr>
         <w:t>alert</w:t>
       </w:r>
-      <w:proofErr w:type="spellEnd"/>
       <w:r>
         <w:rPr>
           <w:sz w:val="18"/>
@@ -3116,7 +2757,6 @@
         </w:rPr>
         <w:t xml:space="preserve">Utilizzo di </w:t>
       </w:r>
-      <w:proofErr w:type="spellStart"/>
       <w:r>
         <w:rPr>
           <w:i/>
@@ -3127,7 +2767,6 @@
         </w:rPr>
         <w:t>Map</w:t>
       </w:r>
-      <w:proofErr w:type="spellEnd"/>
       <w:r>
         <w:rPr>
           <w:sz w:val="18"/>
@@ -3209,7 +2848,6 @@
         </w:rPr>
         <w:t xml:space="preserve">Utilizzo della funzione </w:t>
       </w:r>
-      <w:proofErr w:type="spellStart"/>
       <w:r>
         <w:rPr>
           <w:i/>
@@ -3220,7 +2858,6 @@
         </w:rPr>
         <w:t>flatMap</w:t>
       </w:r>
-      <w:proofErr w:type="spellEnd"/>
       <w:r>
         <w:rPr>
           <w:sz w:val="18"/>
@@ -3353,27 +2990,15 @@
         </w:rPr>
         <w:t xml:space="preserve">Utilizzo della funzione </w:t>
       </w:r>
-      <w:proofErr w:type="spellStart"/>
-      <w:r>
-        <w:rPr>
-          <w:i/>
-          <w:iCs/>
-          <w:sz w:val="18"/>
-          <w:szCs w:val="18"/>
-          <w:lang w:val="it-IT"/>
-        </w:rPr>
-        <w:t>Object.freeze</w:t>
-      </w:r>
-      <w:proofErr w:type="spellEnd"/>
-      <w:r>
-        <w:rPr>
-          <w:i/>
-          <w:iCs/>
-          <w:sz w:val="18"/>
-          <w:szCs w:val="18"/>
-          <w:lang w:val="it-IT"/>
-        </w:rPr>
-        <w:t>()</w:t>
+      <w:r>
+        <w:rPr>
+          <w:i/>
+          <w:iCs/>
+          <w:sz w:val="18"/>
+          <w:szCs w:val="18"/>
+          <w:lang w:val="it-IT"/>
+        </w:rPr>
+        <w:t>Object.freeze()</w:t>
       </w:r>
       <w:r>
         <w:rPr>
@@ -3499,7 +3124,6 @@
         </w:rPr>
         <w:t xml:space="preserve">Impostare le dimensioni degli script in cui suddividere l’output del progetto </w:t>
       </w:r>
-      <w:proofErr w:type="spellStart"/>
       <w:r>
         <w:rPr>
           <w:i/>
@@ -3510,7 +3134,6 @@
         </w:rPr>
         <w:t>Vue</w:t>
       </w:r>
-      <w:proofErr w:type="spellEnd"/>
     </w:p>
     <w:p>
       <w:pPr>
@@ -3542,31 +3165,57 @@
           <w:numId w:val="1"/>
         </w:numPr>
         <w:rPr>
-          <w:sz w:val="18"/>
-          <w:szCs w:val="18"/>
-          <w:lang w:val="it-IT"/>
-        </w:rPr>
-      </w:pPr>
-      <w:r>
-        <w:rPr>
-          <w:sz w:val="18"/>
-          <w:szCs w:val="18"/>
-          <w:lang w:val="it-IT"/>
-        </w:rPr>
-        <w:t xml:space="preserve">Modificare le dimensioni dei file per cui mostrare warning durante la compilazione del progetto </w:t>
-      </w:r>
-      <w:proofErr w:type="spellStart"/>
-      <w:r>
-        <w:rPr>
-          <w:i/>
-          <w:iCs/>
-          <w:sz w:val="18"/>
-          <w:szCs w:val="18"/>
-          <w:lang w:val="it-IT"/>
-        </w:rPr>
-        <w:t>Vue</w:t>
-      </w:r>
-      <w:proofErr w:type="spellEnd"/>
+          <w:color w:val="0563C1" w:themeColor="hyperlink"/>
+          <w:sz w:val="18"/>
+          <w:szCs w:val="18"/>
+          <w:u w:val="single"/>
+          <w:lang w:val="it-IT"/>
+        </w:rPr>
+      </w:pPr>
+      <w:r>
+        <w:rPr>
+          <w:sz w:val="18"/>
+          <w:szCs w:val="18"/>
+          <w:lang w:val="it-IT"/>
+        </w:rPr>
+        <w:t>Modificare le</w:t>
+      </w:r>
+      <w:r>
+        <w:rPr>
+          <w:sz w:val="18"/>
+          <w:szCs w:val="18"/>
+          <w:lang w:val="it-IT"/>
+        </w:rPr>
+        <w:t xml:space="preserve"> configurazioni di ottimizzazione e prestazioni dei </w:t>
+      </w:r>
+      <w:r>
+        <w:rPr>
+          <w:i/>
+          <w:iCs/>
+          <w:sz w:val="18"/>
+          <w:szCs w:val="18"/>
+          <w:lang w:val="it-IT"/>
+        </w:rPr>
+        <w:t>chunk</w:t>
+      </w:r>
+      <w:r>
+        <w:rPr>
+          <w:sz w:val="18"/>
+          <w:szCs w:val="18"/>
+          <w:lang w:val="it-IT"/>
+        </w:rPr>
+        <w:t xml:space="preserve"> prodotti da </w:t>
+      </w:r>
+      <w:r>
+        <w:rPr>
+          <w:i/>
+          <w:iCs/>
+          <w:sz w:val="18"/>
+          <w:szCs w:val="18"/>
+          <w:lang w:val="it-IT"/>
+        </w:rPr>
+        <w:t>Webpack</w:t>
+      </w:r>
     </w:p>
     <w:p>
       <w:pPr>
@@ -3587,9 +3236,53 @@
             <w:szCs w:val="18"/>
             <w:lang w:val="it-IT"/>
           </w:rPr>
-          <w:t>https://forum.vuejs.org/t/asset-size-limit-warning/40429/4</w:t>
+          <w:t>https://webpack.js.org/configuration/optimization/</w:t>
         </w:r>
       </w:hyperlink>
+    </w:p>
+    <w:p>
+      <w:pPr>
+        <w:pStyle w:val="Paragrafoelenco"/>
+        <w:ind w:left="5760"/>
+        <w:rPr>
+          <w:rStyle w:val="Collegamentoipertestuale"/>
+          <w:sz w:val="18"/>
+          <w:szCs w:val="18"/>
+          <w:lang w:val="it-IT"/>
+        </w:rPr>
+      </w:pPr>
+      <w:hyperlink r:id="rId38" w:history="1">
+        <w:r>
+          <w:rPr>
+            <w:rStyle w:val="Collegamentoipertestuale"/>
+            <w:sz w:val="18"/>
+            <w:szCs w:val="18"/>
+            <w:lang w:val="it-IT"/>
+          </w:rPr>
+          <w:t>https://webpack.js.org/plugins/split-chunks-plugin/</w:t>
+        </w:r>
+      </w:hyperlink>
+    </w:p>
+    <w:p>
+      <w:pPr>
+        <w:pStyle w:val="Paragrafoelenco"/>
+        <w:ind w:left="5760"/>
+        <w:rPr>
+          <w:rStyle w:val="Collegamentoipertestuale"/>
+          <w:sz w:val="18"/>
+          <w:szCs w:val="18"/>
+          <w:lang w:val="it-IT"/>
+        </w:rPr>
+      </w:pPr>
+      <w:r>
+        <w:rPr>
+          <w:rStyle w:val="Collegamentoipertestuale"/>
+          <w:sz w:val="18"/>
+          <w:szCs w:val="18"/>
+          <w:lang w:val="it-IT"/>
+        </w:rPr>
+        <w:t>https://webpack.js.org/configuration/performance/</w:t>
+      </w:r>
     </w:p>
     <w:p>
       <w:pPr>
@@ -3615,7 +3308,6 @@
         </w:rPr>
         <w:t xml:space="preserve">Disabilitare l’ereditarietà degli attributi nei componenti </w:t>
       </w:r>
-      <w:proofErr w:type="spellStart"/>
       <w:r>
         <w:rPr>
           <w:i/>
@@ -3626,16 +3318,15 @@
         </w:rPr>
         <w:t>Vue</w:t>
       </w:r>
-      <w:proofErr w:type="spellEnd"/>
-      <w:r>
-        <w:rPr>
-          <w:sz w:val="18"/>
-          <w:szCs w:val="18"/>
-          <w:lang w:val="it-IT"/>
-        </w:rPr>
-        <w:tab/>
-      </w:r>
-      <w:hyperlink r:id="rId38" w:anchor="disabling-attribute-inheritance" w:history="1">
+      <w:r>
+        <w:rPr>
+          <w:sz w:val="18"/>
+          <w:szCs w:val="18"/>
+          <w:lang w:val="it-IT"/>
+        </w:rPr>
+        <w:tab/>
+      </w:r>
+      <w:hyperlink r:id="rId39" w:anchor="disabling-attribute-inheritance" w:history="1">
         <w:r>
           <w:rPr>
             <w:rStyle w:val="Collegamentoipertestuale"/>
@@ -3671,20 +3362,8 @@
           <w:szCs w:val="18"/>
           <w:lang w:val="it-IT"/>
         </w:rPr>
-        <w:t>Re-</w:t>
-      </w:r>
-      <w:proofErr w:type="spellStart"/>
-      <w:r>
-        <w:rPr>
-          <w:i/>
-          <w:iCs/>
-          <w:sz w:val="18"/>
-          <w:szCs w:val="18"/>
-          <w:lang w:val="it-IT"/>
-        </w:rPr>
-        <w:t>mount</w:t>
-      </w:r>
-      <w:proofErr w:type="spellEnd"/>
+        <w:t>Re-mount</w:t>
+      </w:r>
       <w:r>
         <w:rPr>
           <w:sz w:val="18"/>
@@ -3693,7 +3372,6 @@
         </w:rPr>
         <w:t xml:space="preserve"> di un componente </w:t>
       </w:r>
-      <w:proofErr w:type="spellStart"/>
       <w:r>
         <w:rPr>
           <w:i/>
@@ -3704,40 +3382,39 @@
         </w:rPr>
         <w:t>Vue</w:t>
       </w:r>
-      <w:proofErr w:type="spellEnd"/>
-      <w:r>
-        <w:rPr>
-          <w:sz w:val="18"/>
-          <w:szCs w:val="18"/>
-          <w:lang w:val="it-IT"/>
-        </w:rPr>
-        <w:tab/>
-      </w:r>
-      <w:r>
-        <w:rPr>
-          <w:sz w:val="18"/>
-          <w:szCs w:val="18"/>
-          <w:lang w:val="it-IT"/>
-        </w:rPr>
-        <w:tab/>
-      </w:r>
-      <w:r>
-        <w:rPr>
-          <w:sz w:val="18"/>
-          <w:szCs w:val="18"/>
-          <w:lang w:val="it-IT"/>
-        </w:rPr>
-        <w:tab/>
-      </w:r>
-      <w:r>
-        <w:rPr>
-          <w:sz w:val="18"/>
-          <w:szCs w:val="18"/>
-          <w:lang w:val="it-IT"/>
-        </w:rPr>
-        <w:tab/>
-      </w:r>
-      <w:hyperlink r:id="rId39" w:history="1">
+      <w:r>
+        <w:rPr>
+          <w:sz w:val="18"/>
+          <w:szCs w:val="18"/>
+          <w:lang w:val="it-IT"/>
+        </w:rPr>
+        <w:tab/>
+      </w:r>
+      <w:r>
+        <w:rPr>
+          <w:sz w:val="18"/>
+          <w:szCs w:val="18"/>
+          <w:lang w:val="it-IT"/>
+        </w:rPr>
+        <w:tab/>
+      </w:r>
+      <w:r>
+        <w:rPr>
+          <w:sz w:val="18"/>
+          <w:szCs w:val="18"/>
+          <w:lang w:val="it-IT"/>
+        </w:rPr>
+        <w:tab/>
+      </w:r>
+      <w:r>
+        <w:rPr>
+          <w:sz w:val="18"/>
+          <w:szCs w:val="18"/>
+          <w:lang w:val="it-IT"/>
+        </w:rPr>
+        <w:tab/>
+      </w:r>
+      <w:hyperlink r:id="rId40" w:history="1">
         <w:r>
           <w:rPr>
             <w:rStyle w:val="Collegamentoipertestuale"/>
@@ -3788,7 +3465,6 @@
         </w:rPr>
         <w:t xml:space="preserve"> in </w:t>
       </w:r>
-      <w:proofErr w:type="spellStart"/>
       <w:r>
         <w:rPr>
           <w:i/>
@@ -3799,48 +3475,47 @@
         </w:rPr>
         <w:t>Vue</w:t>
       </w:r>
-      <w:proofErr w:type="spellEnd"/>
-      <w:r>
-        <w:rPr>
-          <w:sz w:val="18"/>
-          <w:szCs w:val="18"/>
-          <w:lang w:val="it-IT"/>
-        </w:rPr>
-        <w:tab/>
-      </w:r>
-      <w:r>
-        <w:rPr>
-          <w:sz w:val="18"/>
-          <w:szCs w:val="18"/>
-          <w:lang w:val="it-IT"/>
-        </w:rPr>
-        <w:tab/>
-      </w:r>
-      <w:r>
-        <w:rPr>
-          <w:sz w:val="18"/>
-          <w:szCs w:val="18"/>
-          <w:lang w:val="it-IT"/>
-        </w:rPr>
-        <w:tab/>
-      </w:r>
-      <w:r>
-        <w:rPr>
-          <w:sz w:val="18"/>
-          <w:szCs w:val="18"/>
-          <w:lang w:val="it-IT"/>
-        </w:rPr>
-        <w:tab/>
-      </w:r>
-      <w:r>
-        <w:rPr>
-          <w:sz w:val="18"/>
-          <w:szCs w:val="18"/>
-          <w:lang w:val="it-IT"/>
-        </w:rPr>
-        <w:tab/>
-      </w:r>
-      <w:hyperlink r:id="rId40" w:history="1">
+      <w:r>
+        <w:rPr>
+          <w:sz w:val="18"/>
+          <w:szCs w:val="18"/>
+          <w:lang w:val="it-IT"/>
+        </w:rPr>
+        <w:tab/>
+      </w:r>
+      <w:r>
+        <w:rPr>
+          <w:sz w:val="18"/>
+          <w:szCs w:val="18"/>
+          <w:lang w:val="it-IT"/>
+        </w:rPr>
+        <w:tab/>
+      </w:r>
+      <w:r>
+        <w:rPr>
+          <w:sz w:val="18"/>
+          <w:szCs w:val="18"/>
+          <w:lang w:val="it-IT"/>
+        </w:rPr>
+        <w:tab/>
+      </w:r>
+      <w:r>
+        <w:rPr>
+          <w:sz w:val="18"/>
+          <w:szCs w:val="18"/>
+          <w:lang w:val="it-IT"/>
+        </w:rPr>
+        <w:tab/>
+      </w:r>
+      <w:r>
+        <w:rPr>
+          <w:sz w:val="18"/>
+          <w:szCs w:val="18"/>
+          <w:lang w:val="it-IT"/>
+        </w:rPr>
+        <w:tab/>
+      </w:r>
+      <w:hyperlink r:id="rId41" w:history="1">
         <w:r>
           <w:rPr>
             <w:rStyle w:val="Collegamentoipertestuale"/>
@@ -3862,7 +3537,7 @@
           <w:lang w:val="it-IT"/>
         </w:rPr>
       </w:pPr>
-      <w:hyperlink r:id="rId41" w:history="1">
+      <w:hyperlink r:id="rId42" w:history="1">
         <w:r>
           <w:rPr>
             <w:rStyle w:val="Collegamentoipertestuale"/>
@@ -3929,7 +3604,7 @@
         </w:rPr>
         <w:tab/>
       </w:r>
-      <w:hyperlink r:id="rId42" w:history="1">
+      <w:hyperlink r:id="rId43" w:history="1">
         <w:r>
           <w:rPr>
             <w:rStyle w:val="Collegamentoipertestuale"/>
@@ -4009,7 +3684,7 @@
           <w:lang w:val="it-IT"/>
         </w:rPr>
       </w:pPr>
-      <w:hyperlink r:id="rId43" w:history="1">
+      <w:hyperlink r:id="rId44" w:history="1">
         <w:r>
           <w:rPr>
             <w:rStyle w:val="Collegamentoipertestuale"/>

</xml_diff>